<commit_message>
Sync with the extended user stories.
</commit_message>
<xml_diff>
--- a/functional_specification/MyThaiStar/specfication/Structure of the MyThaiStar specification.docx
+++ b/functional_specification/MyThaiStar/specfication/Structure of the MyThaiStar specification.docx
@@ -37,21 +37,7 @@
         <w:rPr>
           <w:lang w:val="en-US"/>
         </w:rPr>
-        <w:t xml:space="preserve">structure of the </w:t>
-      </w:r>
-      <w:proofErr w:type="spellStart"/>
-      <w:r>
-        <w:rPr>
-          <w:lang w:val="en-US"/>
-        </w:rPr>
-        <w:t>MyThaiStar</w:t>
-      </w:r>
-      <w:proofErr w:type="spellEnd"/>
-      <w:r>
-        <w:rPr>
-          <w:lang w:val="en-US"/>
-        </w:rPr>
-        <w:t xml:space="preserve"> specification</w:t>
+        <w:t>structure of the MyThaiStar specification</w:t>
       </w:r>
     </w:p>
     <w:p>
@@ -369,14 +355,12 @@
           <w:lang w:val="en-US"/>
         </w:rPr>
       </w:pPr>
-      <w:proofErr w:type="spellStart"/>
       <w:r>
         <w:rPr>
           <w:lang w:val="en-US"/>
         </w:rPr>
         <w:t>ACO_Booking_Ordering</w:t>
       </w:r>
-      <w:proofErr w:type="spellEnd"/>
     </w:p>
     <w:p>
       <w:pPr>
@@ -397,7 +381,6 @@
           <w:lang w:val="en-US"/>
         </w:rPr>
       </w:pPr>
-      <w:proofErr w:type="spellStart"/>
       <w:r>
         <w:rPr>
           <w:b/>
@@ -405,7 +388,6 @@
         </w:rPr>
         <w:t>UC_Book_Table</w:t>
       </w:r>
-      <w:proofErr w:type="spellEnd"/>
       <w:r>
         <w:rPr>
           <w:lang w:val="en-US"/>
@@ -440,137 +422,253 @@
         <w:rPr>
           <w:lang w:val="en-US"/>
         </w:rPr>
-        <w:t xml:space="preserve">The invitation of friends could be delegated to </w:t>
-      </w:r>
-      <w:proofErr w:type="spellStart"/>
-      <w:r>
-        <w:rPr>
+        <w:t>The invitation of friends could be delegated to UF_Invite_friends.</w:t>
+      </w:r>
+    </w:p>
+    <w:p>
+      <w:pPr>
+        <w:rPr>
+          <w:lang w:val="en-US"/>
+        </w:rPr>
+      </w:pPr>
+      <w:r>
+        <w:rPr>
+          <w:b/>
+          <w:lang w:val="en-US"/>
+        </w:rPr>
+        <w:t>UC_Order_Meal</w:t>
+      </w:r>
+      <w:r>
+        <w:rPr>
+          <w:lang w:val="en-US"/>
+        </w:rPr>
+        <w:t xml:space="preserve">: This use case will get the relevant data for a meal (dishes, drinks, additions, comments), </w:t>
+      </w:r>
+      <w:r>
+        <w:rPr>
+          <w:lang w:val="en-US"/>
+        </w:rPr>
+        <w:t xml:space="preserve">will </w:t>
+      </w:r>
+      <w:r>
+        <w:rPr>
+          <w:lang w:val="en-US"/>
+        </w:rPr>
+        <w:t xml:space="preserve">validate the data and </w:t>
+      </w:r>
+      <w:r>
+        <w:rPr>
+          <w:lang w:val="en-US"/>
+        </w:rPr>
+        <w:t xml:space="preserve">will </w:t>
+      </w:r>
+      <w:r>
+        <w:rPr>
+          <w:lang w:val="en-US"/>
+        </w:rPr>
+        <w:t>store it for one guest of a booking.</w:t>
+      </w:r>
+      <w:r>
+        <w:rPr>
+          <w:lang w:val="en-US"/>
+        </w:rPr>
+        <w:t xml:space="preserve"> It will compute the price of the meal including VAT.</w:t>
+      </w:r>
+      <w:ins w:id="0" w:author="Hinken, Christian" w:date="2017-02-20T09:25:00Z">
+        <w:r>
+          <w:rPr>
+            <w:lang w:val="en-US"/>
+          </w:rPr>
+          <w:t xml:space="preserve"> The system will send an email containing </w:t>
+        </w:r>
+      </w:ins>
+      <w:ins w:id="1" w:author="Hinken, Christian" w:date="2017-02-20T09:26:00Z">
+        <w:r>
+          <w:rPr>
+            <w:lang w:val="en-US"/>
+          </w:rPr>
+          <w:t>details about the order to the guest.</w:t>
+        </w:r>
+      </w:ins>
+    </w:p>
+    <w:p>
+      <w:pPr>
+        <w:rPr>
+          <w:lang w:val="en-US"/>
+        </w:rPr>
+      </w:pPr>
+      <w:r>
+        <w:rPr>
+          <w:b/>
           <w:lang w:val="en-US"/>
         </w:rPr>
         <w:t>UF_Invite_friends</w:t>
       </w:r>
-      <w:proofErr w:type="spellEnd"/>
+      <w:r>
+        <w:rPr>
+          <w:lang w:val="en-US"/>
+        </w:rPr>
+        <w:t>: This use case function will create unique references</w:t>
+      </w:r>
+      <w:r>
+        <w:rPr>
+          <w:lang w:val="en-US"/>
+        </w:rPr>
+        <w:t xml:space="preserve"> (text and QR-Code)</w:t>
+      </w:r>
+      <w:r>
+        <w:rPr>
+          <w:lang w:val="en-US"/>
+        </w:rPr>
+        <w:t xml:space="preserve"> for each invited friend and send emails containing an invitation text</w:t>
+      </w:r>
+      <w:r>
+        <w:rPr>
+          <w:lang w:val="en-US"/>
+        </w:rPr>
+        <w:t>, a link to directly place the order for the meal, a link to accept the invitation without ordering and a link to refuse</w:t>
+      </w:r>
+      <w:r>
+        <w:rPr>
+          <w:lang w:val="en-US"/>
+        </w:rPr>
+        <w:t xml:space="preserve">. The handling of </w:t>
+      </w:r>
+      <w:r>
+        <w:rPr>
+          <w:lang w:val="en-US"/>
+        </w:rPr>
+        <w:t>the link to directly order the meal</w:t>
+      </w:r>
+      <w:r>
+        <w:rPr>
+          <w:lang w:val="en-US"/>
+        </w:rPr>
+        <w:t xml:space="preserve"> will be part of a dialogue route</w:t>
+      </w:r>
+      <w:r>
+        <w:rPr>
+          <w:lang w:val="en-US"/>
+        </w:rPr>
+        <w:t>, the others will be handled by the following UC</w:t>
+      </w:r>
       <w:r>
         <w:rPr>
           <w:lang w:val="en-US"/>
         </w:rPr>
         <w:t>.</w:t>
       </w:r>
-    </w:p>
-    <w:p>
-      <w:pPr>
-        <w:rPr>
-          <w:lang w:val="en-US"/>
-        </w:rPr>
-      </w:pPr>
-      <w:proofErr w:type="spellStart"/>
+      <w:ins w:id="2" w:author="Hinken, Christian" w:date="2017-02-20T09:21:00Z">
+        <w:r>
+          <w:rPr>
+            <w:lang w:val="en-US"/>
+          </w:rPr>
+          <w:t xml:space="preserve"> Additionally, a mail containing all relevant information will be sent to the host.</w:t>
+        </w:r>
+      </w:ins>
+    </w:p>
+    <w:p>
+      <w:pPr>
+        <w:rPr>
+          <w:lang w:val="en-US"/>
+        </w:rPr>
+      </w:pPr>
       <w:r>
         <w:rPr>
           <w:b/>
           <w:lang w:val="en-US"/>
         </w:rPr>
-        <w:t>UC_Order_Meal</w:t>
-      </w:r>
-      <w:proofErr w:type="spellEnd"/>
-      <w:r>
-        <w:rPr>
-          <w:lang w:val="en-US"/>
-        </w:rPr>
-        <w:t xml:space="preserve">: This use case will get the relevant data for a meal (dishes, drinks, additions, comments), </w:t>
-      </w:r>
-      <w:r>
-        <w:rPr>
-          <w:lang w:val="en-US"/>
-        </w:rPr>
-        <w:t xml:space="preserve">will </w:t>
-      </w:r>
-      <w:r>
-        <w:rPr>
-          <w:lang w:val="en-US"/>
-        </w:rPr>
-        <w:t xml:space="preserve">validate the data and </w:t>
-      </w:r>
-      <w:r>
-        <w:rPr>
-          <w:lang w:val="en-US"/>
-        </w:rPr>
-        <w:t xml:space="preserve">will </w:t>
-      </w:r>
-      <w:r>
-        <w:rPr>
-          <w:lang w:val="en-US"/>
-        </w:rPr>
-        <w:t>store it for one guest of a booking.</w:t>
-      </w:r>
-      <w:r>
-        <w:rPr>
-          <w:lang w:val="en-US"/>
-        </w:rPr>
-        <w:t xml:space="preserve"> It will compute the price of the meal including VAT.</w:t>
-      </w:r>
-    </w:p>
-    <w:p>
-      <w:pPr>
-        <w:rPr>
-          <w:lang w:val="en-US"/>
-        </w:rPr>
-      </w:pPr>
-      <w:proofErr w:type="spellStart"/>
+        <w:t>UC_Handle_invitation_feedback</w:t>
+      </w:r>
+      <w:r>
+        <w:rPr>
+          <w:lang w:val="en-US"/>
+        </w:rPr>
+        <w:t>: This use case will handle</w:t>
+      </w:r>
+      <w:r>
+        <w:rPr>
+          <w:lang w:val="en-US"/>
+        </w:rPr>
+        <w:t xml:space="preserve"> refusals and acceptances for invitation. The UC will</w:t>
+      </w:r>
+      <w:r>
+        <w:rPr>
+          <w:lang w:val="en-US"/>
+        </w:rPr>
+        <w:t xml:space="preserve"> validate the data and update the booking. </w:t>
+      </w:r>
+      <w:r>
+        <w:rPr>
+          <w:lang w:val="en-US"/>
+        </w:rPr>
+        <w:t>In case of invalid data, it will present an appropriate response.</w:t>
+      </w:r>
+      <w:ins w:id="3" w:author="Hinken, Christian" w:date="2017-02-20T09:23:00Z">
+        <w:r>
+          <w:rPr>
+            <w:lang w:val="en-US"/>
+          </w:rPr>
+          <w:t xml:space="preserve"> If a guest has cancelled an invite, all other </w:t>
+        </w:r>
+      </w:ins>
+      <w:ins w:id="4" w:author="Hinken, Christian" w:date="2017-02-20T09:24:00Z">
+        <w:r>
+          <w:rPr>
+            <w:lang w:val="en-US"/>
+          </w:rPr>
+          <w:t>guests</w:t>
+        </w:r>
+      </w:ins>
+      <w:ins w:id="5" w:author="Hinken, Christian" w:date="2017-02-20T09:23:00Z">
+        <w:r>
+          <w:rPr>
+            <w:lang w:val="en-US"/>
+          </w:rPr>
+          <w:t xml:space="preserve"> </w:t>
+        </w:r>
+      </w:ins>
+      <w:ins w:id="6" w:author="Hinken, Christian" w:date="2017-02-20T09:24:00Z">
+        <w:r>
+          <w:rPr>
+            <w:lang w:val="en-US"/>
+          </w:rPr>
+          <w:t xml:space="preserve">are sent an information, and all previously ordered meals for the guest are </w:t>
+        </w:r>
+      </w:ins>
+      <w:ins w:id="7" w:author="Hinken, Christian" w:date="2017-02-20T09:25:00Z">
+        <w:r>
+          <w:rPr>
+            <w:lang w:val="en-US"/>
+          </w:rPr>
+          <w:t>deleted.</w:t>
+        </w:r>
+      </w:ins>
+    </w:p>
+    <w:p>
+      <w:pPr>
+        <w:rPr>
+          <w:lang w:val="en-US"/>
+        </w:rPr>
+      </w:pPr>
       <w:r>
         <w:rPr>
           <w:b/>
           <w:lang w:val="en-US"/>
         </w:rPr>
-        <w:t>UF_Invite_friends</w:t>
-      </w:r>
-      <w:proofErr w:type="spellEnd"/>
-      <w:r>
-        <w:rPr>
-          <w:lang w:val="en-US"/>
-        </w:rPr>
-        <w:t>: This use case function will create unique references</w:t>
-      </w:r>
-      <w:r>
-        <w:rPr>
-          <w:lang w:val="en-US"/>
-        </w:rPr>
-        <w:t xml:space="preserve"> (text and QR-Code)</w:t>
-      </w:r>
-      <w:r>
-        <w:rPr>
-          <w:lang w:val="en-US"/>
-        </w:rPr>
-        <w:t xml:space="preserve"> for each invited friend and send emails containing an invitation text</w:t>
-      </w:r>
-      <w:r>
-        <w:rPr>
-          <w:lang w:val="en-US"/>
-        </w:rPr>
-        <w:t>, a link to directly place the order for the meal, a link to accept the invitation without ordering and a link to refuse</w:t>
-      </w:r>
-      <w:r>
-        <w:rPr>
-          <w:lang w:val="en-US"/>
-        </w:rPr>
-        <w:t xml:space="preserve">. The handling of </w:t>
-      </w:r>
-      <w:r>
-        <w:rPr>
-          <w:lang w:val="en-US"/>
-        </w:rPr>
-        <w:t>the link to directly order the meal</w:t>
-      </w:r>
-      <w:r>
-        <w:rPr>
-          <w:lang w:val="en-US"/>
-        </w:rPr>
-        <w:t xml:space="preserve"> will be part of a dialogue route</w:t>
-      </w:r>
-      <w:r>
-        <w:rPr>
-          <w:lang w:val="en-US"/>
-        </w:rPr>
-        <w:t>, the others will be handled by the following UC</w:t>
+        <w:t>UC_Select_Table</w:t>
+      </w:r>
+      <w:r>
+        <w:rPr>
+          <w:lang w:val="en-US"/>
+        </w:rPr>
+        <w:t>: This use case will be automatically executed by the system after all invitees of a booking have responded or a configured interval before the meal is reached: The system will optimize the table allocation</w:t>
+      </w:r>
+      <w:r>
+        <w:rPr>
+          <w:lang w:val="en-US"/>
+        </w:rPr>
+        <w:t xml:space="preserve"> in the restaurant</w:t>
       </w:r>
       <w:r>
         <w:rPr>
@@ -585,66 +683,691 @@
           <w:lang w:val="en-US"/>
         </w:rPr>
       </w:pPr>
-      <w:proofErr w:type="spellStart"/>
       <w:r>
         <w:rPr>
           <w:b/>
           <w:lang w:val="en-US"/>
         </w:rPr>
-        <w:t>UC_Handle_invitation_feedback</w:t>
-      </w:r>
-      <w:proofErr w:type="spellEnd"/>
-      <w:r>
-        <w:rPr>
-          <w:lang w:val="en-US"/>
-        </w:rPr>
-        <w:t>: This use case will handle</w:t>
-      </w:r>
-      <w:r>
-        <w:rPr>
-          <w:lang w:val="en-US"/>
-        </w:rPr>
-        <w:t xml:space="preserve"> refusals and acceptances for invitation. The UC will</w:t>
-      </w:r>
-      <w:r>
-        <w:rPr>
-          <w:lang w:val="en-US"/>
-        </w:rPr>
-        <w:t xml:space="preserve"> validate the data and update the booking. </w:t>
-      </w:r>
-      <w:r>
-        <w:rPr>
-          <w:lang w:val="en-US"/>
-        </w:rPr>
-        <w:t>In case of invalid data, it will present an appropriate response.</w:t>
-      </w:r>
-    </w:p>
-    <w:p>
-      <w:pPr>
-        <w:rPr>
-          <w:lang w:val="en-US"/>
-        </w:rPr>
-      </w:pPr>
-      <w:proofErr w:type="spellStart"/>
+        <w:t>UC_Check-In_Guest</w:t>
+      </w:r>
+      <w:r>
+        <w:rPr>
+          <w:lang w:val="en-US"/>
+        </w:rPr>
+        <w:t>: This use case will be used when the host or one of the invitees arrive at the restaurant. It will provide information about the reserved table, and it will update the booking status.</w:t>
+      </w:r>
+    </w:p>
+    <w:p>
+      <w:pPr>
+        <w:rPr>
+          <w:lang w:val="en-US"/>
+        </w:rPr>
+      </w:pPr>
       <w:r>
         <w:rPr>
           <w:b/>
           <w:lang w:val="en-US"/>
         </w:rPr>
-        <w:t>UC_Select_Table</w:t>
-      </w:r>
-      <w:proofErr w:type="spellEnd"/>
-      <w:r>
-        <w:rPr>
-          <w:lang w:val="en-US"/>
-        </w:rPr>
-        <w:t>: This use case will be automatically executed by the system after all invitees of a booking have responded or a configured interval before the meal is reached: The system will optimize the table allocation</w:t>
-      </w:r>
-      <w:r>
-        <w:rPr>
-          <w:lang w:val="en-US"/>
-        </w:rPr>
-        <w:t xml:space="preserve"> in the restaurant</w:t>
+        <w:t>UC_Administrate_Booking</w:t>
+      </w:r>
+      <w:r>
+        <w:rPr>
+          <w:lang w:val="en-US"/>
+        </w:rPr>
+        <w:t>: This use case allows the creation, update and deletion of bookings and orderings. It will probably be generated via Cobigen.</w:t>
+      </w:r>
+    </w:p>
+    <w:p>
+      <w:pPr>
+        <w:pStyle w:val="Heading3"/>
+        <w:rPr>
+          <w:lang w:val="en-US"/>
+        </w:rPr>
+      </w:pPr>
+      <w:r>
+        <w:rPr>
+          <w:lang w:val="en-US"/>
+        </w:rPr>
+        <w:t>ACO_Menu_Management</w:t>
+      </w:r>
+    </w:p>
+    <w:p>
+      <w:pPr>
+        <w:rPr>
+          <w:lang w:val="en-US"/>
+        </w:rPr>
+      </w:pPr>
+      <w:r>
+        <w:rPr>
+          <w:lang w:val="en-US"/>
+        </w:rPr>
+        <w:t xml:space="preserve">This application component is responsible for managing the data about dishes and drinks the restaurant can offer. The presentation of the menu </w:t>
+      </w:r>
+      <w:r>
+        <w:rPr>
+          <w:lang w:val="en-US"/>
+        </w:rPr>
+        <w:t xml:space="preserve">and the selection of the dishes </w:t>
+      </w:r>
+      <w:r>
+        <w:rPr>
+          <w:lang w:val="en-US"/>
+        </w:rPr>
+        <w:t>is done in the dialogue.</w:t>
+      </w:r>
+    </w:p>
+    <w:p>
+      <w:pPr>
+        <w:rPr>
+          <w:lang w:val="en-US"/>
+        </w:rPr>
+      </w:pPr>
+      <w:r>
+        <w:rPr>
+          <w:b/>
+          <w:lang w:val="en-US"/>
+        </w:rPr>
+        <w:lastRenderedPageBreak/>
+        <w:t>UF_Search_Menu-Items</w:t>
+      </w:r>
+      <w:r>
+        <w:rPr>
+          <w:lang w:val="en-US"/>
+        </w:rPr>
+        <w:t>: This use case allows to search or filter menu items based on different search parameters, e.g. names, categories</w:t>
+      </w:r>
+      <w:r>
+        <w:rPr>
+          <w:lang w:val="en-US"/>
+        </w:rPr>
+        <w:t>, likes</w:t>
+      </w:r>
+      <w:r>
+        <w:rPr>
+          <w:lang w:val="en-US"/>
+        </w:rPr>
+        <w:t xml:space="preserve"> or hashtags. A hit list will be returned, the entries of which can then (including images) be read in full.</w:t>
+      </w:r>
+    </w:p>
+    <w:p>
+      <w:pPr>
+        <w:rPr>
+          <w:lang w:val="en-US"/>
+        </w:rPr>
+      </w:pPr>
+      <w:r>
+        <w:rPr>
+          <w:b/>
+          <w:lang w:val="en-US"/>
+        </w:rPr>
+        <w:t>UF_</w:t>
+      </w:r>
+      <w:r>
+        <w:rPr>
+          <w:b/>
+          <w:lang w:val="en-US"/>
+        </w:rPr>
+        <w:t>Administrate</w:t>
+      </w:r>
+      <w:r>
+        <w:rPr>
+          <w:b/>
+          <w:lang w:val="en-US"/>
+        </w:rPr>
+        <w:t>_Menu-Items</w:t>
+      </w:r>
+      <w:r>
+        <w:rPr>
+          <w:lang w:val="en-US"/>
+        </w:rPr>
+        <w:t>: This use case allows the creation, update and deletion of dishes, drinks, additions, Categories of dishes and drinks, and twitter data (hashtags). It will probably be generated via Cobigen.</w:t>
+      </w:r>
+    </w:p>
+    <w:p>
+      <w:pPr>
+        <w:pStyle w:val="Heading3"/>
+        <w:rPr>
+          <w:lang w:val="en-US"/>
+        </w:rPr>
+      </w:pPr>
+      <w:r>
+        <w:rPr>
+          <w:lang w:val="en-US"/>
+        </w:rPr>
+        <w:t>ACO_Twitter_Integration</w:t>
+      </w:r>
+    </w:p>
+    <w:p>
+      <w:pPr>
+        <w:rPr>
+          <w:lang w:val="en-US"/>
+        </w:rPr>
+      </w:pPr>
+      <w:r>
+        <w:rPr>
+          <w:lang w:val="en-US"/>
+        </w:rPr>
+        <w:t xml:space="preserve">This application component will typically contain </w:t>
+      </w:r>
+      <w:r>
+        <w:rPr>
+          <w:lang w:val="en-US"/>
+        </w:rPr>
+        <w:t>little data</w:t>
+      </w:r>
+      <w:r>
+        <w:rPr>
+          <w:lang w:val="en-US"/>
+        </w:rPr>
+        <w:t xml:space="preserve">. It is responsible to encapsulate the handling of the twitter </w:t>
+      </w:r>
+      <w:r>
+        <w:rPr>
+          <w:lang w:val="en-US"/>
+        </w:rPr>
+        <w:t>API.</w:t>
+      </w:r>
+    </w:p>
+    <w:p>
+      <w:pPr>
+        <w:rPr>
+          <w:lang w:val="en-US"/>
+        </w:rPr>
+      </w:pPr>
+      <w:r>
+        <w:rPr>
+          <w:b/>
+          <w:lang w:val="en-US"/>
+        </w:rPr>
+        <w:t>UF_Get_Twitter_Feedback</w:t>
+      </w:r>
+      <w:r>
+        <w:rPr>
+          <w:lang w:val="en-US"/>
+        </w:rPr>
+        <w:t>: This use case function uses the configured hashtag of a dish or drink to get the twitter feedback information (number of likes, last comments).</w:t>
+      </w:r>
+    </w:p>
+    <w:p>
+      <w:pPr>
+        <w:rPr>
+          <w:lang w:val="en-US"/>
+        </w:rPr>
+      </w:pPr>
+      <w:r>
+        <w:rPr>
+          <w:b/>
+          <w:lang w:val="en-US"/>
+        </w:rPr>
+        <w:t>UC_Rate_Dish_Drink</w:t>
+      </w:r>
+      <w:r>
+        <w:rPr>
+          <w:lang w:val="en-US"/>
+        </w:rPr>
+        <w:t>: This use case allows to either “like” a dish or drink, or to enter a comment for the dish or drink. Both actions will probably create a tweet for the corresponding hashtag.</w:t>
+      </w:r>
+    </w:p>
+    <w:p>
+      <w:pPr>
+        <w:rPr>
+          <w:ins w:id="8" w:author="Hinken, Christian" w:date="2017-02-20T09:29:00Z"/>
+          <w:lang w:val="en-US"/>
+        </w:rPr>
+      </w:pPr>
+      <w:r>
+        <w:rPr>
+          <w:b/>
+          <w:lang w:val="en-US"/>
+        </w:rPr>
+        <w:t>UC_Update_Rating_Dish_Drink</w:t>
+      </w:r>
+      <w:r>
+        <w:rPr>
+          <w:lang w:val="en-US"/>
+        </w:rPr>
+        <w:t>: Since the number of likes is a filter criterion for a dish or drink, the number needs to be updated regularly. This can either be done during UC_Rate_Dish_Drink, or in regular intervals using the twitter API (which would be more stable). In this case, the current use case would check the likes of each dish and drink and update the menu data accordingly.</w:t>
+      </w:r>
+    </w:p>
+    <w:p>
+      <w:pPr>
+        <w:pStyle w:val="Heading3"/>
+        <w:rPr>
+          <w:ins w:id="9" w:author="Hinken, Christian" w:date="2017-02-20T09:29:00Z"/>
+          <w:lang w:val="en-US"/>
+        </w:rPr>
+      </w:pPr>
+      <w:ins w:id="10" w:author="Hinken, Christian" w:date="2017-02-20T09:29:00Z">
+        <w:r>
+          <w:rPr>
+            <w:lang w:val="en-US"/>
+          </w:rPr>
+          <w:t>ACO_User-</w:t>
+        </w:r>
+      </w:ins>
+      <w:ins w:id="11" w:author="Hinken, Christian" w:date="2017-02-20T10:14:00Z">
+        <w:r>
+          <w:rPr>
+            <w:lang w:val="en-US"/>
+          </w:rPr>
+          <w:t>Data</w:t>
+        </w:r>
+      </w:ins>
+      <w:ins w:id="12" w:author="Hinken, Christian" w:date="2017-02-20T09:29:00Z">
+        <w:r>
+          <w:rPr>
+            <w:lang w:val="en-US"/>
+          </w:rPr>
+          <w:t>_Management</w:t>
+        </w:r>
+      </w:ins>
+    </w:p>
+    <w:p>
+      <w:pPr>
+        <w:rPr>
+          <w:ins w:id="13" w:author="Hinken, Christian" w:date="2017-02-20T09:29:00Z"/>
+          <w:lang w:val="en-US"/>
+        </w:rPr>
+      </w:pPr>
+      <w:ins w:id="14" w:author="Hinken, Christian" w:date="2017-02-20T09:29:00Z">
+        <w:r>
+          <w:rPr>
+            <w:lang w:val="en-US"/>
+          </w:rPr>
+          <w:t xml:space="preserve">This application component will </w:t>
+        </w:r>
+      </w:ins>
+      <w:ins w:id="15" w:author="Hinken, Christian" w:date="2017-02-20T09:30:00Z">
+        <w:r>
+          <w:rPr>
+            <w:lang w:val="en-US"/>
+          </w:rPr>
+          <w:t xml:space="preserve">manage information about the </w:t>
+        </w:r>
+      </w:ins>
+      <w:ins w:id="16" w:author="Hinken, Christian" w:date="2017-02-20T10:14:00Z">
+        <w:r>
+          <w:rPr>
+            <w:lang w:val="en-US"/>
+          </w:rPr>
+          <w:t>people</w:t>
+        </w:r>
+      </w:ins>
+      <w:ins w:id="17" w:author="Hinken, Christian" w:date="2017-02-20T09:30:00Z">
+        <w:r>
+          <w:rPr>
+            <w:lang w:val="en-US"/>
+          </w:rPr>
+          <w:t xml:space="preserve"> using the MyThaiStar application.</w:t>
+        </w:r>
+      </w:ins>
+      <w:ins w:id="18" w:author="Hinken, Christian" w:date="2017-02-20T10:14:00Z">
+        <w:r>
+          <w:rPr>
+            <w:lang w:val="en-US"/>
+          </w:rPr>
+          <w:t xml:space="preserve"> Currently, this is limited to the twitter data. It could however easily be extended.</w:t>
+        </w:r>
+      </w:ins>
+    </w:p>
+    <w:p>
+      <w:pPr>
+        <w:rPr>
+          <w:ins w:id="19" w:author="Hinken, Christian" w:date="2017-02-20T09:33:00Z"/>
+          <w:lang w:val="en-US"/>
+          <w:rPrChange w:id="20" w:author="Hinken, Christian" w:date="2017-02-20T09:34:00Z">
+            <w:rPr>
+              <w:ins w:id="21" w:author="Hinken, Christian" w:date="2017-02-20T09:33:00Z"/>
+              <w:b/>
+              <w:lang w:val="en-US"/>
+            </w:rPr>
+          </w:rPrChange>
+        </w:rPr>
+      </w:pPr>
+      <w:ins w:id="22" w:author="Hinken, Christian" w:date="2017-02-20T09:33:00Z">
+        <w:r>
+          <w:rPr>
+            <w:b/>
+            <w:lang w:val="en-US"/>
+          </w:rPr>
+          <w:t>UC</w:t>
+        </w:r>
+        <w:r>
+          <w:rPr>
+            <w:b/>
+            <w:lang w:val="en-US"/>
+          </w:rPr>
+          <w:t xml:space="preserve">_Authenticate_User: </w:t>
+        </w:r>
+      </w:ins>
+      <w:ins w:id="23" w:author="Hinken, Christian" w:date="2017-02-20T09:34:00Z">
+        <w:r>
+          <w:rPr>
+            <w:lang w:val="en-US"/>
+          </w:rPr>
+          <w:t xml:space="preserve">This </w:t>
+        </w:r>
+      </w:ins>
+      <w:ins w:id="24" w:author="Hinken, Christian" w:date="2017-02-20T09:53:00Z">
+        <w:r>
+          <w:rPr>
+            <w:lang w:val="en-US"/>
+          </w:rPr>
+          <w:t xml:space="preserve">use case will authenticate a user based on a user-name and a </w:t>
+        </w:r>
+      </w:ins>
+      <w:ins w:id="25" w:author="Hinken, Christian" w:date="2017-02-20T09:54:00Z">
+        <w:r>
+          <w:rPr>
+            <w:lang w:val="en-US"/>
+          </w:rPr>
+          <w:t>password</w:t>
+        </w:r>
+      </w:ins>
+      <w:ins w:id="26" w:author="Hinken, Christian" w:date="2017-02-20T09:53:00Z">
+        <w:r>
+          <w:rPr>
+            <w:lang w:val="en-US"/>
+          </w:rPr>
+          <w:t>.</w:t>
+        </w:r>
+      </w:ins>
+      <w:ins w:id="27" w:author="Hinken, Christian" w:date="2017-02-20T10:15:00Z">
+        <w:r>
+          <w:rPr>
+            <w:lang w:val="en-US"/>
+          </w:rPr>
+          <w:t xml:space="preserve"> After this, the user will be associated with </w:t>
+        </w:r>
+      </w:ins>
+      <w:ins w:id="28" w:author="Hinken, Christian" w:date="2017-02-20T10:16:00Z">
+        <w:r>
+          <w:rPr>
+            <w:lang w:val="en-US"/>
+          </w:rPr>
+          <w:t>the</w:t>
+        </w:r>
+      </w:ins>
+      <w:ins w:id="29" w:author="Hinken, Christian" w:date="2017-02-20T10:15:00Z">
+        <w:r>
+          <w:rPr>
+            <w:lang w:val="en-US"/>
+          </w:rPr>
+          <w:t xml:space="preserve"> </w:t>
+        </w:r>
+      </w:ins>
+      <w:ins w:id="30" w:author="Hinken, Christian" w:date="2017-02-20T10:16:00Z">
+        <w:r>
+          <w:rPr>
+            <w:lang w:val="en-US"/>
+          </w:rPr>
+          <w:t>current session, and the twitter data will be used for twitter integration.</w:t>
+        </w:r>
+      </w:ins>
+    </w:p>
+    <w:p>
+      <w:pPr>
+        <w:rPr>
+          <w:ins w:id="31" w:author="Hinken, Christian" w:date="2017-02-20T10:19:00Z"/>
+          <w:lang w:val="en-US"/>
+        </w:rPr>
+      </w:pPr>
+      <w:ins w:id="32" w:author="Hinken, Christian" w:date="2017-02-20T09:29:00Z">
+        <w:r>
+          <w:rPr>
+            <w:b/>
+            <w:lang w:val="en-US"/>
+          </w:rPr>
+          <w:t>UF_</w:t>
+        </w:r>
+      </w:ins>
+      <w:ins w:id="33" w:author="Hinken, Christian" w:date="2017-02-20T09:32:00Z">
+        <w:r>
+          <w:rPr>
+            <w:b/>
+            <w:lang w:val="en-US"/>
+          </w:rPr>
+          <w:t>Get_</w:t>
+        </w:r>
+      </w:ins>
+      <w:ins w:id="34" w:author="Hinken, Christian" w:date="2017-02-20T09:55:00Z">
+        <w:r>
+          <w:rPr>
+            <w:b/>
+            <w:lang w:val="en-US"/>
+          </w:rPr>
+          <w:t>User</w:t>
+        </w:r>
+      </w:ins>
+      <w:ins w:id="35" w:author="Hinken, Christian" w:date="2017-02-20T09:32:00Z">
+        <w:r>
+          <w:rPr>
+            <w:b/>
+            <w:lang w:val="en-US"/>
+          </w:rPr>
+          <w:t>-Data</w:t>
+        </w:r>
+      </w:ins>
+      <w:ins w:id="36" w:author="Hinken, Christian" w:date="2017-02-20T09:29:00Z">
+        <w:r>
+          <w:rPr>
+            <w:lang w:val="en-US"/>
+          </w:rPr>
+          <w:t xml:space="preserve">: This use case function </w:t>
+        </w:r>
+      </w:ins>
+      <w:ins w:id="37" w:author="Hinken, Christian" w:date="2017-02-20T10:17:00Z">
+        <w:r>
+          <w:rPr>
+            <w:lang w:val="en-US"/>
+          </w:rPr>
+          <w:t>gets the user data of an already authenticatd user</w:t>
+        </w:r>
+      </w:ins>
+      <w:ins w:id="38" w:author="Hinken, Christian" w:date="2017-02-20T09:33:00Z">
+        <w:r>
+          <w:rPr>
+            <w:lang w:val="en-US"/>
+          </w:rPr>
+          <w:t xml:space="preserve">. </w:t>
+        </w:r>
+      </w:ins>
+      <w:ins w:id="39" w:author="Hinken, Christian" w:date="2017-02-20T10:18:00Z">
+        <w:r>
+          <w:rPr>
+            <w:lang w:val="en-US"/>
+          </w:rPr>
+          <w:t>Currently, i</w:t>
+        </w:r>
+      </w:ins>
+      <w:ins w:id="40" w:author="Hinken, Christian" w:date="2017-02-20T09:33:00Z">
+        <w:r>
+          <w:rPr>
+            <w:lang w:val="en-US"/>
+          </w:rPr>
+          <w:t xml:space="preserve">t will return </w:t>
+        </w:r>
+      </w:ins>
+      <w:ins w:id="41" w:author="Hinken, Christian" w:date="2017-02-20T09:55:00Z">
+        <w:r>
+          <w:rPr>
+            <w:lang w:val="en-US"/>
+          </w:rPr>
+          <w:t xml:space="preserve">the </w:t>
+        </w:r>
+      </w:ins>
+      <w:ins w:id="42" w:author="Hinken, Christian" w:date="2017-02-20T10:18:00Z">
+        <w:r>
+          <w:rPr>
+            <w:lang w:val="en-US"/>
+          </w:rPr>
+          <w:t xml:space="preserve">twitter </w:t>
+        </w:r>
+      </w:ins>
+      <w:ins w:id="43" w:author="Hinken, Christian" w:date="2017-02-20T09:55:00Z">
+        <w:r>
+          <w:rPr>
+            <w:lang w:val="en-US"/>
+          </w:rPr>
+          <w:t>data of the user</w:t>
+        </w:r>
+      </w:ins>
+      <w:ins w:id="44" w:author="Hinken, Christian" w:date="2017-02-20T10:18:00Z">
+        <w:r>
+          <w:rPr>
+            <w:lang w:val="en-US"/>
+          </w:rPr>
+          <w:t xml:space="preserve"> (see </w:t>
+        </w:r>
+        <w:r>
+          <w:rPr>
+            <w:lang w:val="en-US"/>
+          </w:rPr>
+          <w:fldChar w:fldCharType="begin"/>
+        </w:r>
+        <w:r>
+          <w:rPr>
+            <w:lang w:val="en-US"/>
+          </w:rPr>
+          <w:instrText xml:space="preserve"> REF _Ref475349258 \h </w:instrText>
+        </w:r>
+        <w:r>
+          <w:rPr>
+            <w:lang w:val="en-US"/>
+          </w:rPr>
+        </w:r>
+      </w:ins>
+      <w:r>
+        <w:rPr>
+          <w:lang w:val="en-US"/>
+        </w:rPr>
+        <w:fldChar w:fldCharType="separate"/>
+      </w:r>
+      <w:ins w:id="45" w:author="Hinken, Christian" w:date="2017-02-20T10:18:00Z">
+        <w:r>
+          <w:rPr>
+            <w:lang w:val="en-US"/>
+          </w:rPr>
+          <w:t>MCO_User-Data</w:t>
+        </w:r>
+        <w:r>
+          <w:rPr>
+            <w:lang w:val="en-US"/>
+          </w:rPr>
+          <w:fldChar w:fldCharType="end"/>
+        </w:r>
+        <w:r>
+          <w:rPr>
+            <w:lang w:val="en-US"/>
+          </w:rPr>
+          <w:t>)</w:t>
+        </w:r>
+      </w:ins>
+      <w:ins w:id="46" w:author="Hinken, Christian" w:date="2017-02-20T09:29:00Z">
+        <w:r>
+          <w:rPr>
+            <w:lang w:val="en-US"/>
+          </w:rPr>
+          <w:t>.</w:t>
+        </w:r>
+      </w:ins>
+    </w:p>
+    <w:p>
+      <w:pPr>
+        <w:rPr>
+          <w:lang w:val="en-US"/>
+        </w:rPr>
+      </w:pPr>
+      <w:ins w:id="47" w:author="Hinken, Christian" w:date="2017-02-20T10:19:00Z">
+        <w:r>
+          <w:rPr>
+            <w:b/>
+            <w:lang w:val="en-US"/>
+            <w:rPrChange w:id="48" w:author="Hinken, Christian" w:date="2017-02-20T10:20:00Z">
+              <w:rPr>
+                <w:lang w:val="en-US"/>
+              </w:rPr>
+            </w:rPrChange>
+          </w:rPr>
+          <w:t>U</w:t>
+        </w:r>
+      </w:ins>
+      <w:ins w:id="49" w:author="Hinken, Christian" w:date="2017-02-20T10:20:00Z">
+        <w:r>
+          <w:rPr>
+            <w:b/>
+            <w:lang w:val="en-US"/>
+          </w:rPr>
+          <w:t>C</w:t>
+        </w:r>
+      </w:ins>
+      <w:ins w:id="50" w:author="Hinken, Christian" w:date="2017-02-20T10:19:00Z">
+        <w:r>
+          <w:rPr>
+            <w:b/>
+            <w:lang w:val="en-US"/>
+            <w:rPrChange w:id="51" w:author="Hinken, Christian" w:date="2017-02-20T10:20:00Z">
+              <w:rPr>
+                <w:lang w:val="en-US"/>
+              </w:rPr>
+            </w:rPrChange>
+          </w:rPr>
+          <w:t>_Manage_User</w:t>
+        </w:r>
+        <w:r>
+          <w:rPr>
+            <w:lang w:val="en-US"/>
+          </w:rPr>
+          <w:t xml:space="preserve">: This use case will handle the update of passwords, of other user data like </w:t>
+        </w:r>
+      </w:ins>
+      <w:ins w:id="52" w:author="Hinken, Christian" w:date="2017-02-20T10:20:00Z">
+        <w:r>
+          <w:rPr>
+            <w:lang w:val="en-US"/>
+          </w:rPr>
+          <w:t>first and last names, of the twitter data, and the deletion of a user account.</w:t>
+        </w:r>
+      </w:ins>
+    </w:p>
+    <w:p>
+      <w:pPr>
+        <w:pStyle w:val="Heading2"/>
+        <w:rPr>
+          <w:lang w:val="en-US"/>
+        </w:rPr>
+      </w:pPr>
+      <w:r>
+        <w:rPr>
+          <w:lang w:val="en-US"/>
+        </w:rPr>
+        <w:t>Structure of the data model</w:t>
+      </w:r>
+    </w:p>
+    <w:p>
+      <w:pPr>
+        <w:rPr>
+          <w:lang w:val="en-US"/>
+        </w:rPr>
+      </w:pPr>
+      <w:r>
+        <w:rPr>
+          <w:lang w:val="en-US"/>
+        </w:rPr>
+        <w:t>Components encapsulate the data they are responsible for. Therefore, the cutting of components depends upon the data that needs to be managed, and the cutting of data models depends on the components.</w:t>
+      </w:r>
+    </w:p>
+    <w:p>
+      <w:pPr>
+        <w:rPr>
+          <w:lang w:val="en-US"/>
+        </w:rPr>
+      </w:pPr>
+      <w:r>
+        <w:rPr>
+          <w:lang w:val="en-US"/>
+        </w:rPr>
+        <w:t>The data model is therefore cut into two model components: MCO_Bookings_Orders and MCO_Menu</w:t>
       </w:r>
       <w:r>
         <w:rPr>
@@ -655,429 +1378,11 @@
     </w:p>
     <w:p>
       <w:pPr>
-        <w:rPr>
-          <w:lang w:val="en-US"/>
-        </w:rPr>
-      </w:pPr>
-      <w:proofErr w:type="spellStart"/>
-      <w:r>
-        <w:rPr>
-          <w:b/>
-          <w:lang w:val="en-US"/>
-        </w:rPr>
-        <w:t>UC_Check-In_Guest</w:t>
-      </w:r>
-      <w:proofErr w:type="spellEnd"/>
-      <w:r>
-        <w:rPr>
-          <w:lang w:val="en-US"/>
-        </w:rPr>
-        <w:t>: This use case will be used when the host or one of the invitees arrive at the restaurant. It will provide information about the reserved table, and it will update the booking status.</w:t>
-      </w:r>
-    </w:p>
-    <w:p>
-      <w:pPr>
-        <w:rPr>
-          <w:lang w:val="en-US"/>
-        </w:rPr>
-      </w:pPr>
-      <w:proofErr w:type="spellStart"/>
-      <w:r>
-        <w:rPr>
-          <w:b/>
-          <w:lang w:val="en-US"/>
-        </w:rPr>
-        <w:t>UC_Administrate_Booking</w:t>
-      </w:r>
-      <w:proofErr w:type="spellEnd"/>
-      <w:r>
-        <w:rPr>
-          <w:lang w:val="en-US"/>
-        </w:rPr>
-        <w:t xml:space="preserve">: </w:t>
-      </w:r>
-      <w:r>
-        <w:rPr>
-          <w:lang w:val="en-US"/>
-        </w:rPr>
-        <w:t xml:space="preserve">This use case allows the creation, update and deletion of </w:t>
-      </w:r>
-      <w:r>
-        <w:rPr>
-          <w:lang w:val="en-US"/>
-        </w:rPr>
-        <w:t>bookings and orderings</w:t>
-      </w:r>
-      <w:r>
-        <w:rPr>
-          <w:lang w:val="en-US"/>
-        </w:rPr>
-        <w:t xml:space="preserve">. It will probably be generated via </w:t>
-      </w:r>
-      <w:proofErr w:type="spellStart"/>
-      <w:r>
-        <w:rPr>
-          <w:lang w:val="en-US"/>
-        </w:rPr>
-        <w:t>Cobigen</w:t>
-      </w:r>
-      <w:proofErr w:type="spellEnd"/>
-      <w:r>
-        <w:rPr>
-          <w:lang w:val="en-US"/>
-        </w:rPr>
-        <w:t>.</w:t>
-      </w:r>
-    </w:p>
-    <w:p>
-      <w:pPr>
         <w:pStyle w:val="Heading3"/>
         <w:rPr>
           <w:lang w:val="en-US"/>
         </w:rPr>
       </w:pPr>
-      <w:proofErr w:type="spellStart"/>
-      <w:r>
-        <w:rPr>
-          <w:lang w:val="en-US"/>
-        </w:rPr>
-        <w:t>ACO_Menu_Management</w:t>
-      </w:r>
-      <w:proofErr w:type="spellEnd"/>
-    </w:p>
-    <w:p>
-      <w:pPr>
-        <w:rPr>
-          <w:lang w:val="en-US"/>
-        </w:rPr>
-      </w:pPr>
-      <w:r>
-        <w:rPr>
-          <w:lang w:val="en-US"/>
-        </w:rPr>
-        <w:t xml:space="preserve">This application component is responsible for managing the data about dishes and drinks the restaurant can offer. The presentation of the menu </w:t>
-      </w:r>
-      <w:r>
-        <w:rPr>
-          <w:lang w:val="en-US"/>
-        </w:rPr>
-        <w:t xml:space="preserve">and the selection of the dishes </w:t>
-      </w:r>
-      <w:r>
-        <w:rPr>
-          <w:lang w:val="en-US"/>
-        </w:rPr>
-        <w:t>is done in the dialogue.</w:t>
-      </w:r>
-    </w:p>
-    <w:p>
-      <w:pPr>
-        <w:rPr>
-          <w:lang w:val="en-US"/>
-        </w:rPr>
-      </w:pPr>
-      <w:proofErr w:type="spellStart"/>
-      <w:r>
-        <w:rPr>
-          <w:b/>
-          <w:lang w:val="en-US"/>
-        </w:rPr>
-        <w:t>UF_Search_Menu</w:t>
-      </w:r>
-      <w:proofErr w:type="spellEnd"/>
-      <w:r>
-        <w:rPr>
-          <w:b/>
-          <w:lang w:val="en-US"/>
-        </w:rPr>
-        <w:t>-Items</w:t>
-      </w:r>
-      <w:r>
-        <w:rPr>
-          <w:lang w:val="en-US"/>
-        </w:rPr>
-        <w:t>: This use case allows to search or filter menu items based on different search parameters, e.g. names, categories</w:t>
-      </w:r>
-      <w:r>
-        <w:rPr>
-          <w:lang w:val="en-US"/>
-        </w:rPr>
-        <w:t>, likes</w:t>
-      </w:r>
-      <w:r>
-        <w:rPr>
-          <w:lang w:val="en-US"/>
-        </w:rPr>
-        <w:t xml:space="preserve"> or hashtags. A hit list will be returned, the entries of which can then (including images) be read in full.</w:t>
-      </w:r>
-    </w:p>
-    <w:p>
-      <w:pPr>
-        <w:rPr>
-          <w:lang w:val="en-US"/>
-        </w:rPr>
-      </w:pPr>
-      <w:proofErr w:type="spellStart"/>
-      <w:r>
-        <w:rPr>
-          <w:b/>
-          <w:lang w:val="en-US"/>
-        </w:rPr>
-        <w:lastRenderedPageBreak/>
-        <w:t>UF_</w:t>
-      </w:r>
-      <w:r>
-        <w:rPr>
-          <w:b/>
-          <w:lang w:val="en-US"/>
-        </w:rPr>
-        <w:t>Administrate</w:t>
-      </w:r>
-      <w:r>
-        <w:rPr>
-          <w:b/>
-          <w:lang w:val="en-US"/>
-        </w:rPr>
-        <w:t>_Menu</w:t>
-      </w:r>
-      <w:proofErr w:type="spellEnd"/>
-      <w:r>
-        <w:rPr>
-          <w:b/>
-          <w:lang w:val="en-US"/>
-        </w:rPr>
-        <w:t>-Items</w:t>
-      </w:r>
-      <w:r>
-        <w:rPr>
-          <w:lang w:val="en-US"/>
-        </w:rPr>
-        <w:t xml:space="preserve">: This use case allows the creation, update and deletion of dishes, drinks, additions, Categories of dishes and drinks, and twitter data (hashtags). It will probably be </w:t>
-      </w:r>
-      <w:r>
-        <w:rPr>
-          <w:lang w:val="en-US"/>
-        </w:rPr>
-        <w:t xml:space="preserve">generated via </w:t>
-      </w:r>
-      <w:proofErr w:type="spellStart"/>
-      <w:r>
-        <w:rPr>
-          <w:lang w:val="en-US"/>
-        </w:rPr>
-        <w:t>Cobigen</w:t>
-      </w:r>
-      <w:proofErr w:type="spellEnd"/>
-      <w:r>
-        <w:rPr>
-          <w:lang w:val="en-US"/>
-        </w:rPr>
-        <w:t>.</w:t>
-      </w:r>
-    </w:p>
-    <w:p>
-      <w:pPr>
-        <w:pStyle w:val="Heading3"/>
-        <w:rPr>
-          <w:lang w:val="en-US"/>
-        </w:rPr>
-      </w:pPr>
-      <w:proofErr w:type="spellStart"/>
-      <w:r>
-        <w:rPr>
-          <w:lang w:val="en-US"/>
-        </w:rPr>
-        <w:t>ACO_Twitter_Integration</w:t>
-      </w:r>
-      <w:proofErr w:type="spellEnd"/>
-    </w:p>
-    <w:p>
-      <w:pPr>
-        <w:rPr>
-          <w:lang w:val="en-US"/>
-        </w:rPr>
-      </w:pPr>
-      <w:r>
-        <w:rPr>
-          <w:lang w:val="en-US"/>
-        </w:rPr>
-        <w:t xml:space="preserve">This application component will typically contain </w:t>
-      </w:r>
-      <w:r>
-        <w:rPr>
-          <w:lang w:val="en-US"/>
-        </w:rPr>
-        <w:t>little data</w:t>
-      </w:r>
-      <w:r>
-        <w:rPr>
-          <w:lang w:val="en-US"/>
-        </w:rPr>
-        <w:t xml:space="preserve">. It is responsible to encapsulate the handling of the twitter </w:t>
-      </w:r>
-      <w:r>
-        <w:rPr>
-          <w:lang w:val="en-US"/>
-        </w:rPr>
-        <w:t>API.</w:t>
-      </w:r>
-    </w:p>
-    <w:p>
-      <w:pPr>
-        <w:rPr>
-          <w:lang w:val="en-US"/>
-        </w:rPr>
-      </w:pPr>
-      <w:proofErr w:type="spellStart"/>
-      <w:r>
-        <w:rPr>
-          <w:b/>
-          <w:lang w:val="en-US"/>
-        </w:rPr>
-        <w:t>UF_Get_Twitter_Feedback</w:t>
-      </w:r>
-      <w:proofErr w:type="spellEnd"/>
-      <w:r>
-        <w:rPr>
-          <w:lang w:val="en-US"/>
-        </w:rPr>
-        <w:t>: This use case function uses the configured hashtag of a dish or drink to get the twitter feedback information (number of likes, last comments).</w:t>
-      </w:r>
-    </w:p>
-    <w:p>
-      <w:pPr>
-        <w:rPr>
-          <w:lang w:val="en-US"/>
-        </w:rPr>
-      </w:pPr>
-      <w:proofErr w:type="spellStart"/>
-      <w:r>
-        <w:rPr>
-          <w:b/>
-          <w:lang w:val="en-US"/>
-        </w:rPr>
-        <w:t>UC_Rate_Dish_Drink</w:t>
-      </w:r>
-      <w:proofErr w:type="spellEnd"/>
-      <w:r>
-        <w:rPr>
-          <w:lang w:val="en-US"/>
-        </w:rPr>
-        <w:t>: This use case allows to either “like” a dish or drink, or to enter a comment for the dish or drink. Both actions will probably create a tweet for the corresponding hashtag.</w:t>
-      </w:r>
-    </w:p>
-    <w:p>
-      <w:pPr>
-        <w:rPr>
-          <w:lang w:val="en-US"/>
-        </w:rPr>
-      </w:pPr>
-      <w:proofErr w:type="spellStart"/>
-      <w:r>
-        <w:rPr>
-          <w:b/>
-          <w:lang w:val="en-US"/>
-        </w:rPr>
-        <w:t>UC_Update_Rating_Dish_Drink</w:t>
-      </w:r>
-      <w:proofErr w:type="spellEnd"/>
-      <w:r>
-        <w:rPr>
-          <w:lang w:val="en-US"/>
-        </w:rPr>
-        <w:t xml:space="preserve">: Since the number of likes is a filter criterion for a dish or drink, the number needs to be updated regularly. This can either be done during </w:t>
-      </w:r>
-      <w:proofErr w:type="spellStart"/>
-      <w:r>
-        <w:rPr>
-          <w:lang w:val="en-US"/>
-        </w:rPr>
-        <w:t>UC_Rate_Dish_Drink</w:t>
-      </w:r>
-      <w:proofErr w:type="spellEnd"/>
-      <w:r>
-        <w:rPr>
-          <w:lang w:val="en-US"/>
-        </w:rPr>
-        <w:t>, or in regular intervals using the twitter API (which would be more stable). In this case, the current use case would check the likes of each dish and drink and update the menu data accordingly.</w:t>
-      </w:r>
-    </w:p>
-    <w:p>
-      <w:pPr>
-        <w:pStyle w:val="Heading2"/>
-        <w:rPr>
-          <w:lang w:val="en-US"/>
-        </w:rPr>
-      </w:pPr>
-      <w:r>
-        <w:rPr>
-          <w:lang w:val="en-US"/>
-        </w:rPr>
-        <w:t>Structure of the data model</w:t>
-      </w:r>
-    </w:p>
-    <w:p>
-      <w:pPr>
-        <w:rPr>
-          <w:lang w:val="en-US"/>
-        </w:rPr>
-      </w:pPr>
-      <w:r>
-        <w:rPr>
-          <w:lang w:val="en-US"/>
-        </w:rPr>
-        <w:t>Components encapsulate the data they are responsible for. Therefore, the cutting of components depends upon the data that needs to be managed, and the cutting of data models depends on the components.</w:t>
-      </w:r>
-    </w:p>
-    <w:p>
-      <w:pPr>
-        <w:rPr>
-          <w:lang w:val="en-US"/>
-        </w:rPr>
-      </w:pPr>
-      <w:r>
-        <w:rPr>
-          <w:lang w:val="en-US"/>
-        </w:rPr>
-        <w:t xml:space="preserve">The data model is therefore cut into two model components: </w:t>
-      </w:r>
-      <w:proofErr w:type="spellStart"/>
-      <w:r>
-        <w:rPr>
-          <w:lang w:val="en-US"/>
-        </w:rPr>
-        <w:t>MCO_Bookings_Orders</w:t>
-      </w:r>
-      <w:proofErr w:type="spellEnd"/>
-      <w:r>
-        <w:rPr>
-          <w:lang w:val="en-US"/>
-        </w:rPr>
-        <w:t xml:space="preserve"> and </w:t>
-      </w:r>
-      <w:proofErr w:type="spellStart"/>
-      <w:r>
-        <w:rPr>
-          <w:lang w:val="en-US"/>
-        </w:rPr>
-        <w:t>MCO_Menu</w:t>
-      </w:r>
-      <w:proofErr w:type="spellEnd"/>
-      <w:r>
-        <w:rPr>
-          <w:lang w:val="en-US"/>
-        </w:rPr>
-        <w:t>.</w:t>
-      </w:r>
-    </w:p>
-    <w:p>
-      <w:pPr>
-        <w:pStyle w:val="Heading3"/>
-        <w:rPr>
-          <w:lang w:val="en-US"/>
-        </w:rPr>
-      </w:pPr>
-      <w:proofErr w:type="spellStart"/>
       <w:r>
         <w:rPr>
           <w:lang w:val="en-US"/>
@@ -1085,7 +1390,6 @@
         <w:lastRenderedPageBreak/>
         <w:t>MCO_Bookings_Orders</w:t>
       </w:r>
-      <w:proofErr w:type="spellEnd"/>
     </w:p>
     <w:p>
       <w:pPr>
@@ -1282,60 +1586,343 @@
           <w:lang w:val="en-US"/>
         </w:rPr>
       </w:pPr>
+      <w:del w:id="53" w:author="Hinken, Christian" w:date="2017-02-20T10:02:00Z">
+        <w:r>
+          <w:rPr>
+            <w:noProof/>
+          </w:rPr>
+          <w:lastRenderedPageBreak/>
+          <w:drawing>
+            <wp:inline distT="0" distB="0" distL="0" distR="0">
+              <wp:extent cx="5976620" cy="3245865"/>
+              <wp:effectExtent l="0" t="0" r="0" b="0"/>
+              <wp:docPr id="7" name="Picture 7"/>
+              <wp:cNvGraphicFramePr>
+                <a:graphicFrameLocks xmlns:a="http://schemas.openxmlformats.org/drawingml/2006/main" noChangeAspect="1"/>
+              </wp:cNvGraphicFramePr>
+              <a:graphic xmlns:a="http://schemas.openxmlformats.org/drawingml/2006/main">
+                <a:graphicData uri="http://schemas.openxmlformats.org/drawingml/2006/picture">
+                  <pic:pic xmlns:pic="http://schemas.openxmlformats.org/drawingml/2006/picture">
+                    <pic:nvPicPr>
+                      <pic:cNvPr id="0" name="Picture 5"/>
+                      <pic:cNvPicPr>
+                        <a:picLocks noChangeAspect="1" noChangeArrowheads="1"/>
+                      </pic:cNvPicPr>
+                    </pic:nvPicPr>
+                    <pic:blipFill>
+                      <a:blip r:embed="rId9">
+                        <a:extLst>
+                          <a:ext uri="{28A0092B-C50C-407E-A947-70E740481C1C}">
+                            <a14:useLocalDpi xmlns:a14="http://schemas.microsoft.com/office/drawing/2010/main" val="0"/>
+                          </a:ext>
+                        </a:extLst>
+                      </a:blip>
+                      <a:srcRect/>
+                      <a:stretch>
+                        <a:fillRect/>
+                      </a:stretch>
+                    </pic:blipFill>
+                    <pic:spPr bwMode="auto">
+                      <a:xfrm>
+                        <a:off x="0" y="0"/>
+                        <a:ext cx="5976620" cy="3245865"/>
+                      </a:xfrm>
+                      <a:prstGeom prst="rect">
+                        <a:avLst/>
+                      </a:prstGeom>
+                      <a:noFill/>
+                      <a:ln>
+                        <a:noFill/>
+                      </a:ln>
+                    </pic:spPr>
+                  </pic:pic>
+                </a:graphicData>
+              </a:graphic>
+            </wp:inline>
+          </w:drawing>
+        </w:r>
+      </w:del>
+      <w:ins w:id="54" w:author="Hinken, Christian" w:date="2017-02-20T10:02:00Z">
+        <w:r>
+          <w:rPr>
+            <w:lang w:val="en-US"/>
+          </w:rPr>
+          <w:t xml:space="preserve"> </w:t>
+        </w:r>
+        <w:r>
+          <w:rPr>
+            <w:noProof/>
+          </w:rPr>
+          <w:drawing>
+            <wp:inline distT="0" distB="0" distL="0" distR="0">
+              <wp:extent cx="5976620" cy="2315272"/>
+              <wp:effectExtent l="0" t="0" r="0" b="0"/>
+              <wp:docPr id="1" name="Picture 1"/>
+              <wp:cNvGraphicFramePr>
+                <a:graphicFrameLocks xmlns:a="http://schemas.openxmlformats.org/drawingml/2006/main" noChangeAspect="1"/>
+              </wp:cNvGraphicFramePr>
+              <a:graphic xmlns:a="http://schemas.openxmlformats.org/drawingml/2006/main">
+                <a:graphicData uri="http://schemas.openxmlformats.org/drawingml/2006/picture">
+                  <pic:pic xmlns:pic="http://schemas.openxmlformats.org/drawingml/2006/picture">
+                    <pic:nvPicPr>
+                      <pic:cNvPr id="0" name="Picture 1"/>
+                      <pic:cNvPicPr>
+                        <a:picLocks noChangeAspect="1" noChangeArrowheads="1"/>
+                      </pic:cNvPicPr>
+                    </pic:nvPicPr>
+                    <pic:blipFill>
+                      <a:blip r:embed="rId10">
+                        <a:extLst>
+                          <a:ext uri="{28A0092B-C50C-407E-A947-70E740481C1C}">
+                            <a14:useLocalDpi xmlns:a14="http://schemas.microsoft.com/office/drawing/2010/main" val="0"/>
+                          </a:ext>
+                        </a:extLst>
+                      </a:blip>
+                      <a:srcRect/>
+                      <a:stretch>
+                        <a:fillRect/>
+                      </a:stretch>
+                    </pic:blipFill>
+                    <pic:spPr bwMode="auto">
+                      <a:xfrm>
+                        <a:off x="0" y="0"/>
+                        <a:ext cx="5976620" cy="2315272"/>
+                      </a:xfrm>
+                      <a:prstGeom prst="rect">
+                        <a:avLst/>
+                      </a:prstGeom>
+                      <a:noFill/>
+                      <a:ln>
+                        <a:noFill/>
+                      </a:ln>
+                    </pic:spPr>
+                  </pic:pic>
+                </a:graphicData>
+              </a:graphic>
+            </wp:inline>
+          </w:drawing>
+        </w:r>
+      </w:ins>
+    </w:p>
+    <w:p>
+      <w:pPr>
+        <w:pStyle w:val="Caption"/>
+        <w:rPr>
+          <w:lang w:val="en-US"/>
+        </w:rPr>
+      </w:pPr>
+      <w:r>
+        <w:rPr>
+          <w:lang w:val="en-US"/>
+        </w:rPr>
+        <w:t xml:space="preserve">Figure </w:t>
+      </w:r>
+      <w:r>
+        <w:fldChar w:fldCharType="begin"/>
+      </w:r>
+      <w:r>
+        <w:rPr>
+          <w:lang w:val="en-US"/>
+        </w:rPr>
+        <w:instrText xml:space="preserve"> SEQ Figure \* ARABIC </w:instrText>
+      </w:r>
+      <w:r>
+        <w:fldChar w:fldCharType="separate"/>
+      </w:r>
       <w:r>
         <w:rPr>
           <w:noProof/>
-        </w:rPr>
-        <w:lastRenderedPageBreak/>
-        <w:drawing>
-          <wp:inline distT="0" distB="0" distL="0" distR="0">
-            <wp:extent cx="5976620" cy="3245865"/>
-            <wp:effectExtent l="0" t="0" r="0" b="0"/>
-            <wp:docPr id="7" name="Picture 7"/>
-            <wp:cNvGraphicFramePr>
-              <a:graphicFrameLocks xmlns:a="http://schemas.openxmlformats.org/drawingml/2006/main" noChangeAspect="1"/>
-            </wp:cNvGraphicFramePr>
-            <a:graphic xmlns:a="http://schemas.openxmlformats.org/drawingml/2006/main">
-              <a:graphicData uri="http://schemas.openxmlformats.org/drawingml/2006/picture">
-                <pic:pic xmlns:pic="http://schemas.openxmlformats.org/drawingml/2006/picture">
-                  <pic:nvPicPr>
-                    <pic:cNvPr id="0" name="Picture 5"/>
-                    <pic:cNvPicPr>
-                      <a:picLocks noChangeAspect="1" noChangeArrowheads="1"/>
-                    </pic:cNvPicPr>
-                  </pic:nvPicPr>
-                  <pic:blipFill>
-                    <a:blip r:embed="rId9">
-                      <a:extLst>
-                        <a:ext uri="{28A0092B-C50C-407E-A947-70E740481C1C}">
-                          <a14:useLocalDpi xmlns:a14="http://schemas.microsoft.com/office/drawing/2010/main" val="0"/>
-                        </a:ext>
-                      </a:extLst>
-                    </a:blip>
-                    <a:srcRect/>
-                    <a:stretch>
-                      <a:fillRect/>
-                    </a:stretch>
-                  </pic:blipFill>
-                  <pic:spPr bwMode="auto">
-                    <a:xfrm>
-                      <a:off x="0" y="0"/>
-                      <a:ext cx="5976620" cy="3245865"/>
-                    </a:xfrm>
-                    <a:prstGeom prst="rect">
-                      <a:avLst/>
-                    </a:prstGeom>
-                    <a:noFill/>
-                    <a:ln>
+          <w:lang w:val="en-US"/>
+        </w:rPr>
+        <w:t>2</w:t>
+      </w:r>
+      <w:r>
+        <w:fldChar w:fldCharType="end"/>
+      </w:r>
+      <w:r>
+        <w:rPr>
+          <w:lang w:val="en-US"/>
+        </w:rPr>
+        <w:t>: Data model structure of an order</w:t>
+      </w:r>
+      <w:r>
+        <w:rPr>
+          <w:lang w:val="en-US"/>
+        </w:rPr>
+        <w:t xml:space="preserve"> (not final)</w:t>
+      </w:r>
+    </w:p>
+    <w:p>
+      <w:pPr>
+        <w:rPr>
+          <w:lang w:val="en-US"/>
+        </w:rPr>
+      </w:pPr>
+      <w:r>
+        <w:rPr>
+          <w:lang w:val="en-US"/>
+        </w:rPr>
+        <w:t>The main distinction here is that an ordered dish may contain a comment and a number of additions, while a drink is simply ordered without any supplementary information.</w:t>
+      </w:r>
+    </w:p>
+    <w:p>
+      <w:pPr>
+        <w:pStyle w:val="Heading3"/>
+        <w:rPr>
+          <w:lang w:val="en-US"/>
+        </w:rPr>
+      </w:pPr>
+      <w:r>
+        <w:rPr>
+          <w:lang w:val="en-US"/>
+        </w:rPr>
+        <w:t>MCO_Menu</w:t>
+      </w:r>
+    </w:p>
+    <w:p>
+      <w:pPr>
+        <w:rPr>
+          <w:lang w:val="en-US"/>
+        </w:rPr>
+      </w:pPr>
+      <w:r>
+        <w:rPr>
+          <w:lang w:val="en-US"/>
+        </w:rPr>
+        <w:t>The structure of the menu data could be as follows:</w:t>
+      </w:r>
+    </w:p>
+    <w:p>
+      <w:pPr>
+        <w:rPr>
+          <w:del w:id="55" w:author="Hinken, Christian" w:date="2017-02-20T10:02:00Z"/>
+          <w:lang w:val="en-US"/>
+        </w:rPr>
+      </w:pPr>
+    </w:p>
+    <w:p>
+      <w:pPr>
+        <w:rPr>
+          <w:lang w:val="en-US"/>
+        </w:rPr>
+      </w:pPr>
+      <w:del w:id="56" w:author="Hinken, Christian" w:date="2017-02-20T10:02:00Z">
+        <w:r>
+          <w:rPr>
+            <w:noProof/>
+          </w:rPr>
+          <w:lastRenderedPageBreak/>
+          <w:drawing>
+            <wp:inline distT="0" distB="0" distL="0" distR="0">
+              <wp:extent cx="5976620" cy="3093948"/>
+              <wp:effectExtent l="0" t="0" r="0" b="0"/>
+              <wp:docPr id="10" name="Picture 10"/>
+              <wp:cNvGraphicFramePr>
+                <a:graphicFrameLocks xmlns:a="http://schemas.openxmlformats.org/drawingml/2006/main" noChangeAspect="1"/>
+              </wp:cNvGraphicFramePr>
+              <a:graphic xmlns:a="http://schemas.openxmlformats.org/drawingml/2006/main">
+                <a:graphicData uri="http://schemas.openxmlformats.org/drawingml/2006/picture">
+                  <pic:pic xmlns:pic="http://schemas.openxmlformats.org/drawingml/2006/picture">
+                    <pic:nvPicPr>
+                      <pic:cNvPr id="0" name="Picture 7"/>
+                      <pic:cNvPicPr>
+                        <a:picLocks noChangeAspect="1" noChangeArrowheads="1"/>
+                      </pic:cNvPicPr>
+                    </pic:nvPicPr>
+                    <pic:blipFill>
+                      <a:blip r:embed="rId11">
+                        <a:extLst>
+                          <a:ext uri="{28A0092B-C50C-407E-A947-70E740481C1C}">
+                            <a14:useLocalDpi xmlns:a14="http://schemas.microsoft.com/office/drawing/2010/main" val="0"/>
+                          </a:ext>
+                        </a:extLst>
+                      </a:blip>
+                      <a:srcRect/>
+                      <a:stretch>
+                        <a:fillRect/>
+                      </a:stretch>
+                    </pic:blipFill>
+                    <pic:spPr bwMode="auto">
+                      <a:xfrm>
+                        <a:off x="0" y="0"/>
+                        <a:ext cx="5976620" cy="3093948"/>
+                      </a:xfrm>
+                      <a:prstGeom prst="rect">
+                        <a:avLst/>
+                      </a:prstGeom>
                       <a:noFill/>
-                    </a:ln>
-                  </pic:spPr>
-                </pic:pic>
-              </a:graphicData>
-            </a:graphic>
-          </wp:inline>
-        </w:drawing>
-      </w:r>
+                      <a:ln>
+                        <a:noFill/>
+                      </a:ln>
+                    </pic:spPr>
+                  </pic:pic>
+                </a:graphicData>
+              </a:graphic>
+            </wp:inline>
+          </w:drawing>
+        </w:r>
+      </w:del>
+      <w:ins w:id="57" w:author="Hinken, Christian" w:date="2017-02-20T10:02:00Z">
+        <w:r>
+          <w:rPr>
+            <w:lang w:val="en-US"/>
+          </w:rPr>
+          <w:t xml:space="preserve"> </w:t>
+        </w:r>
+        <w:r>
+          <w:rPr>
+            <w:noProof/>
+          </w:rPr>
+          <w:drawing>
+            <wp:inline distT="0" distB="0" distL="0" distR="0">
+              <wp:extent cx="5976620" cy="3095501"/>
+              <wp:effectExtent l="0" t="0" r="0" b="0"/>
+              <wp:docPr id="2" name="Picture 2"/>
+              <wp:cNvGraphicFramePr>
+                <a:graphicFrameLocks xmlns:a="http://schemas.openxmlformats.org/drawingml/2006/main" noChangeAspect="1"/>
+              </wp:cNvGraphicFramePr>
+              <a:graphic xmlns:a="http://schemas.openxmlformats.org/drawingml/2006/main">
+                <a:graphicData uri="http://schemas.openxmlformats.org/drawingml/2006/picture">
+                  <pic:pic xmlns:pic="http://schemas.openxmlformats.org/drawingml/2006/picture">
+                    <pic:nvPicPr>
+                      <pic:cNvPr id="0" name="Picture 2"/>
+                      <pic:cNvPicPr>
+                        <a:picLocks noChangeAspect="1" noChangeArrowheads="1"/>
+                      </pic:cNvPicPr>
+                    </pic:nvPicPr>
+                    <pic:blipFill>
+                      <a:blip r:embed="rId12">
+                        <a:extLst>
+                          <a:ext uri="{28A0092B-C50C-407E-A947-70E740481C1C}">
+                            <a14:useLocalDpi xmlns:a14="http://schemas.microsoft.com/office/drawing/2010/main" val="0"/>
+                          </a:ext>
+                        </a:extLst>
+                      </a:blip>
+                      <a:srcRect/>
+                      <a:stretch>
+                        <a:fillRect/>
+                      </a:stretch>
+                    </pic:blipFill>
+                    <pic:spPr bwMode="auto">
+                      <a:xfrm>
+                        <a:off x="0" y="0"/>
+                        <a:ext cx="5976620" cy="3095501"/>
+                      </a:xfrm>
+                      <a:prstGeom prst="rect">
+                        <a:avLst/>
+                      </a:prstGeom>
+                      <a:noFill/>
+                      <a:ln>
+                        <a:noFill/>
+                      </a:ln>
+                    </pic:spPr>
+                  </pic:pic>
+                </a:graphicData>
+              </a:graphic>
+            </wp:inline>
+          </w:drawing>
+        </w:r>
+      </w:ins>
     </w:p>
     <w:p>
       <w:pPr>
@@ -1367,7 +1954,7 @@
           <w:noProof/>
           <w:lang w:val="en-US"/>
         </w:rPr>
-        <w:t>2</w:t>
+        <w:t>3</w:t>
       </w:r>
       <w:r>
         <w:fldChar w:fldCharType="end"/>
@@ -1376,7 +1963,7 @@
         <w:rPr>
           <w:lang w:val="en-US"/>
         </w:rPr>
-        <w:t>: Data model structure of an order</w:t>
+        <w:t>: The structure of the menu data</w:t>
       </w:r>
       <w:r>
         <w:rPr>
@@ -1388,112 +1975,146 @@
     <w:p>
       <w:pPr>
         <w:rPr>
-          <w:lang w:val="en-US"/>
-        </w:rPr>
-      </w:pPr>
-      <w:r>
-        <w:rPr>
-          <w:lang w:val="en-US"/>
-        </w:rPr>
-        <w:t>The main distinction here is that an ordered dish may contain a comment and a number of additions, while a drink is simply ordered without any supplementary information.</w:t>
+          <w:ins w:id="58" w:author="Hinken, Christian" w:date="2017-02-20T09:55:00Z"/>
+          <w:lang w:val="en-US"/>
+        </w:rPr>
+      </w:pPr>
+      <w:r>
+        <w:rPr>
+          <w:lang w:val="en-US"/>
+        </w:rPr>
+        <w:t>Main decisions here were e.g. that a drink is not specific for a course, and that the categories for drinks and dishes are separated.</w:t>
       </w:r>
     </w:p>
     <w:p>
       <w:pPr>
         <w:pStyle w:val="Heading3"/>
         <w:rPr>
-          <w:lang w:val="en-US"/>
-        </w:rPr>
-      </w:pPr>
-      <w:proofErr w:type="spellStart"/>
-      <w:r>
-        <w:rPr>
-          <w:lang w:val="en-US"/>
-        </w:rPr>
-        <w:t>MCO_Menu</w:t>
-      </w:r>
-      <w:proofErr w:type="spellEnd"/>
-    </w:p>
-    <w:p>
-      <w:pPr>
-        <w:rPr>
-          <w:lang w:val="en-US"/>
-        </w:rPr>
-      </w:pPr>
-      <w:r>
-        <w:rPr>
-          <w:lang w:val="en-US"/>
-        </w:rPr>
-        <w:t>The structure of the menu data could be as follows:</w:t>
-      </w:r>
-    </w:p>
-    <w:p>
-      <w:pPr>
-        <w:rPr>
-          <w:lang w:val="en-US"/>
-        </w:rPr>
-      </w:pPr>
-    </w:p>
-    <w:p>
-      <w:pPr>
-        <w:rPr>
-          <w:lang w:val="en-US"/>
-        </w:rPr>
-      </w:pPr>
-      <w:r>
-        <w:rPr>
-          <w:noProof/>
-        </w:rPr>
-        <w:lastRenderedPageBreak/>
-        <w:drawing>
-          <wp:inline distT="0" distB="0" distL="0" distR="0">
-            <wp:extent cx="5976620" cy="3093948"/>
-            <wp:effectExtent l="0" t="0" r="0" b="0"/>
-            <wp:docPr id="10" name="Picture 10"/>
-            <wp:cNvGraphicFramePr>
-              <a:graphicFrameLocks xmlns:a="http://schemas.openxmlformats.org/drawingml/2006/main" noChangeAspect="1"/>
-            </wp:cNvGraphicFramePr>
-            <a:graphic xmlns:a="http://schemas.openxmlformats.org/drawingml/2006/main">
-              <a:graphicData uri="http://schemas.openxmlformats.org/drawingml/2006/picture">
-                <pic:pic xmlns:pic="http://schemas.openxmlformats.org/drawingml/2006/picture">
-                  <pic:nvPicPr>
-                    <pic:cNvPr id="0" name="Picture 7"/>
-                    <pic:cNvPicPr>
-                      <a:picLocks noChangeAspect="1" noChangeArrowheads="1"/>
-                    </pic:cNvPicPr>
-                  </pic:nvPicPr>
-                  <pic:blipFill>
-                    <a:blip r:embed="rId10">
-                      <a:extLst>
-                        <a:ext uri="{28A0092B-C50C-407E-A947-70E740481C1C}">
-                          <a14:useLocalDpi xmlns:a14="http://schemas.microsoft.com/office/drawing/2010/main" val="0"/>
-                        </a:ext>
-                      </a:extLst>
-                    </a:blip>
-                    <a:srcRect/>
-                    <a:stretch>
-                      <a:fillRect/>
-                    </a:stretch>
-                  </pic:blipFill>
-                  <pic:spPr bwMode="auto">
-                    <a:xfrm>
-                      <a:off x="0" y="0"/>
-                      <a:ext cx="5976620" cy="3093948"/>
-                    </a:xfrm>
-                    <a:prstGeom prst="rect">
-                      <a:avLst/>
-                    </a:prstGeom>
-                    <a:noFill/>
-                    <a:ln>
+          <w:ins w:id="59" w:author="Hinken, Christian" w:date="2017-02-20T09:56:00Z"/>
+          <w:lang w:val="en-US"/>
+        </w:rPr>
+        <w:pPrChange w:id="60" w:author="Hinken, Christian" w:date="2017-02-20T10:11:00Z">
+          <w:pPr/>
+        </w:pPrChange>
+      </w:pPr>
+      <w:bookmarkStart w:id="61" w:name="_Ref475349258"/>
+      <w:ins w:id="62" w:author="Hinken, Christian" w:date="2017-02-20T09:55:00Z">
+        <w:r>
+          <w:rPr>
+            <w:lang w:val="en-US"/>
+          </w:rPr>
+          <w:t>MCO_User-Data</w:t>
+        </w:r>
+      </w:ins>
+      <w:bookmarkEnd w:id="61"/>
+    </w:p>
+    <w:p>
+      <w:pPr>
+        <w:rPr>
+          <w:ins w:id="63" w:author="Hinken, Christian" w:date="2017-02-20T10:12:00Z"/>
+          <w:lang w:val="en-US"/>
+        </w:rPr>
+      </w:pPr>
+      <w:ins w:id="64" w:author="Hinken, Christian" w:date="2017-02-20T10:11:00Z">
+        <w:r>
+          <w:rPr>
+            <w:lang w:val="en-US"/>
+          </w:rPr>
+          <w:t xml:space="preserve">This model component encapsulates the user data stored in the MyThaiStar application. Currently, it is limited to </w:t>
+        </w:r>
+      </w:ins>
+      <w:ins w:id="65" w:author="Hinken, Christian" w:date="2017-02-20T10:12:00Z">
+        <w:r>
+          <w:rPr>
+            <w:lang w:val="en-US"/>
+          </w:rPr>
+          <w:t>the</w:t>
+        </w:r>
+      </w:ins>
+      <w:ins w:id="66" w:author="Hinken, Christian" w:date="2017-02-20T10:11:00Z">
+        <w:r>
+          <w:rPr>
+            <w:lang w:val="en-US"/>
+          </w:rPr>
+          <w:t xml:space="preserve"> </w:t>
+        </w:r>
+      </w:ins>
+      <w:ins w:id="67" w:author="Hinken, Christian" w:date="2017-02-20T10:12:00Z">
+        <w:r>
+          <w:rPr>
+            <w:lang w:val="en-US"/>
+          </w:rPr>
+          <w:t>twitter data of the user. It could however also contain favorite dishes or e-mail addresses of persons often invited.</w:t>
+        </w:r>
+      </w:ins>
+    </w:p>
+    <w:p>
+      <w:pPr>
+        <w:jc w:val="center"/>
+        <w:rPr>
+          <w:ins w:id="68" w:author="Hinken, Christian" w:date="2017-02-20T10:13:00Z"/>
+          <w:lang w:val="en-US"/>
+        </w:rPr>
+        <w:pPrChange w:id="69" w:author="Hinken, Christian" w:date="2017-02-20T10:12:00Z">
+          <w:pPr/>
+        </w:pPrChange>
+      </w:pPr>
+      <w:ins w:id="70" w:author="Hinken, Christian" w:date="2017-02-20T10:25:00Z">
+        <w:r>
+          <w:rPr>
+            <w:noProof/>
+          </w:rPr>
+          <w:lastRenderedPageBreak/>
+          <w:drawing>
+            <wp:inline distT="0" distB="0" distL="0" distR="0">
+              <wp:extent cx="2094865" cy="2517775"/>
+              <wp:effectExtent l="0" t="0" r="0" b="0"/>
+              <wp:docPr id="4" name="Picture 4"/>
+              <wp:cNvGraphicFramePr>
+                <a:graphicFrameLocks xmlns:a="http://schemas.openxmlformats.org/drawingml/2006/main" noChangeAspect="1"/>
+              </wp:cNvGraphicFramePr>
+              <a:graphic xmlns:a="http://schemas.openxmlformats.org/drawingml/2006/main">
+                <a:graphicData uri="http://schemas.openxmlformats.org/drawingml/2006/picture">
+                  <pic:pic xmlns:pic="http://schemas.openxmlformats.org/drawingml/2006/picture">
+                    <pic:nvPicPr>
+                      <pic:cNvPr id="0" name="Picture 4"/>
+                      <pic:cNvPicPr>
+                        <a:picLocks noChangeAspect="1" noChangeArrowheads="1"/>
+                      </pic:cNvPicPr>
+                    </pic:nvPicPr>
+                    <pic:blipFill>
+                      <a:blip r:embed="rId13">
+                        <a:extLst>
+                          <a:ext uri="{28A0092B-C50C-407E-A947-70E740481C1C}">
+                            <a14:useLocalDpi xmlns:a14="http://schemas.microsoft.com/office/drawing/2010/main" val="0"/>
+                          </a:ext>
+                        </a:extLst>
+                      </a:blip>
+                      <a:srcRect/>
+                      <a:stretch>
+                        <a:fillRect/>
+                      </a:stretch>
+                    </pic:blipFill>
+                    <pic:spPr bwMode="auto">
+                      <a:xfrm>
+                        <a:off x="0" y="0"/>
+                        <a:ext cx="2094865" cy="2517775"/>
+                      </a:xfrm>
+                      <a:prstGeom prst="rect">
+                        <a:avLst/>
+                      </a:prstGeom>
                       <a:noFill/>
-                    </a:ln>
-                  </pic:spPr>
-                </pic:pic>
-              </a:graphicData>
-            </a:graphic>
-          </wp:inline>
-        </w:drawing>
-      </w:r>
+                      <a:ln>
+                        <a:noFill/>
+                      </a:ln>
+                    </pic:spPr>
+                  </pic:pic>
+                </a:graphicData>
+              </a:graphic>
+            </wp:inline>
+          </w:drawing>
+        </w:r>
+      </w:ins>
     </w:p>
     <w:p>
       <w:pPr>
@@ -1501,60 +2122,62 @@
         <w:rPr>
           <w:lang w:val="en-US"/>
         </w:rPr>
-      </w:pPr>
-      <w:r>
-        <w:rPr>
-          <w:lang w:val="en-US"/>
-        </w:rPr>
-        <w:t xml:space="preserve">Figure </w:t>
-      </w:r>
-      <w:r>
-        <w:fldChar w:fldCharType="begin"/>
-      </w:r>
-      <w:r>
-        <w:rPr>
-          <w:lang w:val="en-US"/>
-        </w:rPr>
-        <w:instrText xml:space="preserve"> SEQ Figure \* ARABIC </w:instrText>
-      </w:r>
+        <w:pPrChange w:id="71" w:author="Hinken, Christian" w:date="2017-02-20T10:13:00Z">
+          <w:pPr/>
+        </w:pPrChange>
+      </w:pPr>
+      <w:ins w:id="72" w:author="Hinken, Christian" w:date="2017-02-20T10:13:00Z">
+        <w:r>
+          <w:rPr>
+            <w:lang w:val="en-US"/>
+            <w:rPrChange w:id="73" w:author="Hinken, Christian" w:date="2017-02-20T10:13:00Z">
+              <w:rPr/>
+            </w:rPrChange>
+          </w:rPr>
+          <w:t xml:space="preserve">Figure </w:t>
+        </w:r>
+        <w:r>
+          <w:fldChar w:fldCharType="begin"/>
+        </w:r>
+        <w:r>
+          <w:rPr>
+            <w:lang w:val="en-US"/>
+            <w:rPrChange w:id="74" w:author="Hinken, Christian" w:date="2017-02-20T10:13:00Z">
+              <w:rPr/>
+            </w:rPrChange>
+          </w:rPr>
+          <w:instrText xml:space="preserve"> SEQ Figure \* ARABIC </w:instrText>
+        </w:r>
+      </w:ins>
       <w:r>
         <w:fldChar w:fldCharType="separate"/>
       </w:r>
-      <w:r>
-        <w:rPr>
-          <w:noProof/>
-          <w:lang w:val="en-US"/>
-        </w:rPr>
-        <w:t>3</w:t>
-      </w:r>
-      <w:r>
-        <w:fldChar w:fldCharType="end"/>
-      </w:r>
-      <w:r>
-        <w:rPr>
-          <w:lang w:val="en-US"/>
-        </w:rPr>
-        <w:t>: The structure of the menu data</w:t>
-      </w:r>
-      <w:r>
-        <w:rPr>
-          <w:lang w:val="en-US"/>
-        </w:rPr>
-        <w:t xml:space="preserve"> (not final)</w:t>
-      </w:r>
-    </w:p>
-    <w:p>
-      <w:pPr>
-        <w:rPr>
-          <w:lang w:val="en-US"/>
-        </w:rPr>
-      </w:pPr>
-      <w:r>
-        <w:rPr>
-          <w:lang w:val="en-US"/>
-        </w:rPr>
-        <w:t>Main decisions here were e.g. that a drink is not specific for a course, and that the categories for drinks and dishes are separated.</w:t>
-      </w:r>
+      <w:ins w:id="75" w:author="Hinken, Christian" w:date="2017-02-20T10:13:00Z">
+        <w:r>
+          <w:rPr>
+            <w:noProof/>
+            <w:lang w:val="en-US"/>
+            <w:rPrChange w:id="76" w:author="Hinken, Christian" w:date="2017-02-20T10:13:00Z">
+              <w:rPr>
+                <w:noProof/>
+              </w:rPr>
+            </w:rPrChange>
+          </w:rPr>
+          <w:t>4</w:t>
+        </w:r>
+        <w:r>
+          <w:fldChar w:fldCharType="end"/>
+        </w:r>
+        <w:r>
+          <w:rPr>
+            <w:lang w:val="en-US"/>
+            <w:rPrChange w:id="77" w:author="Hinken, Christian" w:date="2017-02-20T10:13:00Z">
+              <w:rPr/>
+            </w:rPrChange>
+          </w:rPr>
+          <w:t>: The structure of the user data (not final)</w:t>
+        </w:r>
+      </w:ins>
     </w:p>
     <w:p>
       <w:pPr>
@@ -1589,7 +2212,6 @@
           <w:lang w:val="en-US"/>
         </w:rPr>
       </w:pPr>
-      <w:proofErr w:type="spellStart"/>
       <w:r>
         <w:rPr>
           <w:b/>
@@ -1597,7 +2219,6 @@
         </w:rPr>
         <w:t>DIM_MyThaiStar_Main</w:t>
       </w:r>
-      <w:proofErr w:type="spellEnd"/>
       <w:r>
         <w:rPr>
           <w:lang w:val="en-US"/>
@@ -1611,7 +2232,6 @@
           <w:lang w:val="en-US"/>
         </w:rPr>
       </w:pPr>
-      <w:proofErr w:type="spellStart"/>
       <w:r>
         <w:rPr>
           <w:b/>
@@ -1619,7 +2239,6 @@
         </w:rPr>
         <w:t>DIM_Table_Booking</w:t>
       </w:r>
-      <w:proofErr w:type="spellEnd"/>
       <w:r>
         <w:rPr>
           <w:lang w:val="en-US"/>
@@ -1633,7 +2252,6 @@
           <w:lang w:val="en-US"/>
         </w:rPr>
       </w:pPr>
-      <w:proofErr w:type="spellStart"/>
       <w:r>
         <w:rPr>
           <w:b/>
@@ -1641,7 +2259,6 @@
         </w:rPr>
         <w:t>DIM_Dishes_Drinks_Ordering</w:t>
       </w:r>
-      <w:proofErr w:type="spellEnd"/>
       <w:r>
         <w:rPr>
           <w:lang w:val="en-US"/>
@@ -1658,10 +2275,10 @@
     <w:p>
       <w:pPr>
         <w:rPr>
-          <w:lang w:val="en-US"/>
-        </w:rPr>
-      </w:pPr>
-      <w:proofErr w:type="spellStart"/>
+          <w:ins w:id="78" w:author="Hinken, Christian" w:date="2017-02-20T10:21:00Z"/>
+          <w:lang w:val="en-US"/>
+        </w:rPr>
+      </w:pPr>
       <w:r>
         <w:rPr>
           <w:b/>
@@ -1669,7 +2286,6 @@
         </w:rPr>
         <w:t>DIM_Twitter_Rating</w:t>
       </w:r>
-      <w:proofErr w:type="spellEnd"/>
       <w:r>
         <w:rPr>
           <w:lang w:val="en-US"/>
@@ -1683,7 +2299,36 @@
           <w:lang w:val="en-US"/>
         </w:rPr>
       </w:pPr>
-      <w:proofErr w:type="spellStart"/>
+      <w:ins w:id="79" w:author="Hinken, Christian" w:date="2017-02-20T10:21:00Z">
+        <w:r>
+          <w:rPr>
+            <w:b/>
+            <w:lang w:val="en-US"/>
+          </w:rPr>
+          <w:t>DIM_Account_Management</w:t>
+        </w:r>
+        <w:r>
+          <w:rPr>
+            <w:lang w:val="en-US"/>
+          </w:rPr>
+          <w:t xml:space="preserve">: This module </w:t>
+        </w:r>
+      </w:ins>
+      <w:ins w:id="80" w:author="Hinken, Christian" w:date="2017-02-20T10:22:00Z">
+        <w:r>
+          <w:rPr>
+            <w:lang w:val="en-US"/>
+          </w:rPr>
+          <w:t>contains the authentication of a user, and the management of a user account: The user can both change the account data and delete the account.</w:t>
+        </w:r>
+      </w:ins>
+    </w:p>
+    <w:p>
+      <w:pPr>
+        <w:rPr>
+          <w:lang w:val="en-US"/>
+        </w:rPr>
+      </w:pPr>
       <w:r>
         <w:rPr>
           <w:b/>
@@ -1705,82 +2350,113 @@
         </w:rPr>
         <w:t>Administration</w:t>
       </w:r>
-      <w:proofErr w:type="spellEnd"/>
-      <w:r>
-        <w:rPr>
-          <w:lang w:val="en-US"/>
-        </w:rPr>
-        <w:t xml:space="preserve">: This module should be used for the administration of dishes, drinks, additions, categories, keywords, courses and twitter data. As far as I know, this should be done in a generative approach using </w:t>
-      </w:r>
-      <w:proofErr w:type="spellStart"/>
-      <w:r>
-        <w:rPr>
-          <w:lang w:val="en-US"/>
-        </w:rPr>
-        <w:t>Cobigen</w:t>
-      </w:r>
-      <w:proofErr w:type="spellEnd"/>
-      <w:r>
-        <w:rPr>
-          <w:lang w:val="en-US"/>
-        </w:rPr>
-        <w:t>.</w:t>
-      </w:r>
-    </w:p>
-    <w:p>
-      <w:pPr>
-        <w:rPr>
-          <w:lang w:val="en-US"/>
-        </w:rPr>
-      </w:pPr>
-      <w:proofErr w:type="spellStart"/>
+      <w:r>
+        <w:rPr>
+          <w:lang w:val="en-US"/>
+        </w:rPr>
+        <w:t>: This module should be used for the administration of dishes, drinks, additions, categories, keywords, courses and twitter data. As far as I know, this should be done in a generative approach using Cobigen.</w:t>
+      </w:r>
+    </w:p>
+    <w:p>
+      <w:pPr>
+        <w:rPr>
+          <w:ins w:id="81" w:author="Hinken, Christian" w:date="2017-02-20T10:25:00Z"/>
+          <w:lang w:val="en-US"/>
+        </w:rPr>
+      </w:pPr>
       <w:r>
         <w:rPr>
           <w:b/>
           <w:lang w:val="en-US"/>
         </w:rPr>
-        <w:lastRenderedPageBreak/>
         <w:t>DIM_Booking_Administration</w:t>
       </w:r>
-      <w:proofErr w:type="spellEnd"/>
-      <w:r>
-        <w:rPr>
-          <w:lang w:val="en-US"/>
-        </w:rPr>
-        <w:t xml:space="preserve">: This module </w:t>
-      </w:r>
-      <w:r>
-        <w:rPr>
-          <w:lang w:val="en-US"/>
-        </w:rPr>
-        <w:t xml:space="preserve">should be used for the administration of </w:t>
-      </w:r>
-      <w:r>
-        <w:rPr>
-          <w:lang w:val="en-US"/>
-        </w:rPr>
-        <w:t>bookings and orders</w:t>
-      </w:r>
-      <w:r>
-        <w:rPr>
-          <w:lang w:val="en-US"/>
-        </w:rPr>
-        <w:t xml:space="preserve">. As far as I know, this should be done in a generative approach using </w:t>
-      </w:r>
-      <w:proofErr w:type="spellStart"/>
-      <w:r>
-        <w:rPr>
-          <w:lang w:val="en-US"/>
-        </w:rPr>
-        <w:t>Cobigen</w:t>
-      </w:r>
-      <w:proofErr w:type="spellEnd"/>
-      <w:r>
-        <w:rPr>
-          <w:lang w:val="en-US"/>
-        </w:rPr>
-        <w:t>.</w:t>
-      </w:r>
+      <w:r>
+        <w:rPr>
+          <w:lang w:val="en-US"/>
+        </w:rPr>
+        <w:t>: This module should be used for the administration of bookings and orders. As far as I know, this should be done in a generative approach using Cobigen.</w:t>
+      </w:r>
+    </w:p>
+    <w:p>
+      <w:pPr>
+        <w:rPr>
+          <w:lang w:val="en-US"/>
+        </w:rPr>
+      </w:pPr>
+      <w:ins w:id="82" w:author="Hinken, Christian" w:date="2017-02-20T10:25:00Z">
+        <w:r>
+          <w:rPr>
+            <w:lang w:val="en-US"/>
+          </w:rPr>
+          <w:lastRenderedPageBreak/>
+          <w:t xml:space="preserve">DIM_Waiter_Cockpit: This Module contains </w:t>
+        </w:r>
+      </w:ins>
+      <w:ins w:id="83" w:author="Hinken, Christian" w:date="2017-02-20T10:26:00Z">
+        <w:r>
+          <w:rPr>
+            <w:lang w:val="en-US"/>
+          </w:rPr>
+          <w:t xml:space="preserve">screens only a waiter can use: It shows him a </w:t>
+        </w:r>
+      </w:ins>
+      <w:ins w:id="84" w:author="Hinken, Christian" w:date="2017-02-20T10:27:00Z">
+        <w:r>
+          <w:rPr>
+            <w:lang w:val="en-US"/>
+          </w:rPr>
+          <w:t>list of the</w:t>
+        </w:r>
+      </w:ins>
+      <w:ins w:id="85" w:author="Hinken, Christian" w:date="2017-02-20T10:31:00Z">
+        <w:r>
+          <w:rPr>
+            <w:lang w:val="en-US"/>
+          </w:rPr>
+          <w:t xml:space="preserve"> current</w:t>
+        </w:r>
+      </w:ins>
+      <w:ins w:id="86" w:author="Hinken, Christian" w:date="2017-02-20T10:27:00Z">
+        <w:r>
+          <w:rPr>
+            <w:lang w:val="en-US"/>
+          </w:rPr>
+          <w:t xml:space="preserve"> reservations. </w:t>
+        </w:r>
+      </w:ins>
+      <w:ins w:id="87" w:author="Hinken, Christian" w:date="2017-02-20T10:29:00Z">
+        <w:r>
+          <w:rPr>
+            <w:lang w:val="en-US"/>
+          </w:rPr>
+          <w:t xml:space="preserve">For each reservation, all bookings are shown. Optionally, a list of all </w:t>
+        </w:r>
+      </w:ins>
+      <w:ins w:id="88" w:author="Hinken, Christian" w:date="2017-02-20T10:31:00Z">
+        <w:r>
+          <w:rPr>
+            <w:lang w:val="en-US"/>
+          </w:rPr>
+          <w:t xml:space="preserve">future </w:t>
+        </w:r>
+      </w:ins>
+      <w:ins w:id="89" w:author="Hinken, Christian" w:date="2017-02-20T10:29:00Z">
+        <w:r>
+          <w:rPr>
+            <w:lang w:val="en-US"/>
+          </w:rPr>
+          <w:t xml:space="preserve">bookings could be presented. </w:t>
+        </w:r>
+      </w:ins>
+      <w:ins w:id="90" w:author="Hinken, Christian" w:date="2017-02-20T10:30:00Z">
+        <w:r>
+          <w:rPr>
+            <w:lang w:val="en-US"/>
+          </w:rPr>
+          <w:t>All data of the reservations and bookings should be seen in this module. The data should not be changeable.</w:t>
+        </w:r>
+      </w:ins>
     </w:p>
     <w:p>
       <w:pPr>
@@ -1801,6 +2477,8 @@
         </w:rPr>
         <w:t xml:space="preserve"> </w:t>
       </w:r>
+      <w:bookmarkStart w:id="91" w:name="_GoBack"/>
+      <w:bookmarkEnd w:id="91"/>
     </w:p>
     <w:p>
       <w:pPr>
@@ -1869,12 +2547,10 @@
           <w:lang w:val="en-US"/>
         </w:rPr>
       </w:pPr>
-      <w:bookmarkStart w:id="0" w:name="_GoBack"/>
-      <w:bookmarkEnd w:id="0"/>
     </w:p>
     <w:sectPr>
-      <w:headerReference w:type="default" r:id="rId11"/>
-      <w:footerReference w:type="default" r:id="rId12"/>
+      <w:headerReference w:type="default" r:id="rId14"/>
+      <w:footerReference w:type="default" r:id="rId15"/>
       <w:type w:val="oddPage"/>
       <w:pgSz w:w="11907" w:h="16840" w:code="9"/>
       <w:pgMar w:top="2778" w:right="1304" w:bottom="907" w:left="1191" w:header="1446" w:footer="454" w:gutter="0"/>
@@ -1916,12 +2592,18 @@
       </w:rPr>
     </w:pPr>
     <w:r>
+      <w:rPr>
+        <w:lang w:val="en-US"/>
+      </w:rPr>
       <w:t xml:space="preserve">Seite: </w:t>
     </w:r>
     <w:r>
       <w:fldChar w:fldCharType="begin"/>
     </w:r>
     <w:r>
+      <w:rPr>
+        <w:lang w:val="en-US"/>
+      </w:rPr>
       <w:instrText xml:space="preserve">PAGE </w:instrText>
     </w:r>
     <w:r>
@@ -1930,8 +2612,9 @@
     <w:r>
       <w:rPr>
         <w:noProof/>
+        <w:lang w:val="en-US"/>
       </w:rPr>
-      <w:t>7</w:t>
+      <w:t>8</w:t>
     </w:r>
     <w:r>
       <w:fldChar w:fldCharType="end"/>
@@ -2115,7 +2798,6 @@
               </wp:anchor>
             </w:drawing>
           </w:r>
-          <w:proofErr w:type="spellStart"/>
           <w:r>
             <w:rPr>
               <w:szCs w:val="16"/>
@@ -2130,27 +2812,12 @@
             </w:rPr>
             <w:t>efonfw</w:t>
           </w:r>
-          <w:proofErr w:type="spellEnd"/>
           <w:r>
             <w:rPr>
               <w:lang w:val="en-US"/>
             </w:rPr>
             <w:br/>
-            <w:t xml:space="preserve">Structure of </w:t>
-          </w:r>
-          <w:proofErr w:type="spellStart"/>
-          <w:r>
-            <w:rPr>
-              <w:lang w:val="en-US"/>
-            </w:rPr>
-            <w:t>MyThaiStar</w:t>
-          </w:r>
-          <w:proofErr w:type="spellEnd"/>
-          <w:r>
-            <w:rPr>
-              <w:lang w:val="en-US"/>
-            </w:rPr>
-            <w:t xml:space="preserve"> specification</w:t>
+            <w:t>Structure of MyThaiStar specification</w:t>
           </w:r>
         </w:p>
       </w:tc>
@@ -2636,6 +3303,14 @@
     <w:abstractNumId w:val="8"/>
   </w:num>
 </w:numbering>
+</file>
+
+<file path=word/people.xml><?xml version="1.0" encoding="utf-8"?>
+<w15:people xmlns:wpc="http://schemas.microsoft.com/office/word/2010/wordprocessingCanvas" xmlns:mc="http://schemas.openxmlformats.org/markup-compatibility/2006" xmlns:o="urn:schemas-microsoft-com:office:office" xmlns:r="http://schemas.openxmlformats.org/officeDocument/2006/relationships" xmlns:m="http://schemas.openxmlformats.org/officeDocument/2006/math" xmlns:v="urn:schemas-microsoft-com:vml" xmlns:wp14="http://schemas.microsoft.com/office/word/2010/wordprocessingDrawing" xmlns:wp="http://schemas.openxmlformats.org/drawingml/2006/wordprocessingDrawing" xmlns:w10="urn:schemas-microsoft-com:office:word" xmlns:w="http://schemas.openxmlformats.org/wordprocessingml/2006/main" xmlns:w14="http://schemas.microsoft.com/office/word/2010/wordml" xmlns:w15="http://schemas.microsoft.com/office/word/2012/wordml" xmlns:wpg="http://schemas.microsoft.com/office/word/2010/wordprocessingGroup" xmlns:wpi="http://schemas.microsoft.com/office/word/2010/wordprocessingInk" xmlns:wne="http://schemas.microsoft.com/office/word/2006/wordml" xmlns:wps="http://schemas.microsoft.com/office/word/2010/wordprocessingShape" mc:Ignorable="w14 w15 wp14">
+  <w15:person w15:author="Hinken, Christian">
+    <w15:presenceInfo w15:providerId="AD" w15:userId="S-1-5-21-1531082355-734649621-3782574898-163623"/>
+  </w15:person>
+</w15:people>
 </file>
 
 <file path=word/styles.xml><?xml version="1.0" encoding="utf-8"?>
@@ -3662,6 +4337,31 @@
       <w:szCs w:val="14"/>
     </w:rPr>
   </w:style>
+  <w:style w:type="paragraph" w:styleId="BalloonText">
+    <w:name w:val="Balloon Text"/>
+    <w:basedOn w:val="Normal"/>
+    <w:link w:val="BalloonTextChar"/>
+    <w:rsid w:val="00957321"/>
+    <w:pPr>
+      <w:spacing w:before="0" w:line="240" w:lineRule="auto"/>
+    </w:pPr>
+    <w:rPr>
+      <w:rFonts w:ascii="Segoe UI" w:hAnsi="Segoe UI" w:cs="Segoe UI"/>
+      <w:sz w:val="18"/>
+      <w:szCs w:val="18"/>
+    </w:rPr>
+  </w:style>
+  <w:style w:type="character" w:customStyle="1" w:styleId="BalloonTextChar">
+    <w:name w:val="Balloon Text Char"/>
+    <w:basedOn w:val="DefaultParagraphFont"/>
+    <w:link w:val="BalloonText"/>
+    <w:rsid w:val="00957321"/>
+    <w:rPr>
+      <w:rFonts w:ascii="Segoe UI" w:hAnsi="Segoe UI" w:cs="Segoe UI"/>
+      <w:sz w:val="18"/>
+      <w:szCs w:val="18"/>
+    </w:rPr>
+  </w:style>
 </w:styles>
 </file>
 
@@ -3931,7 +4631,7 @@
 </file>
 
 <file path=customXml/itemProps1.xml><?xml version="1.0" encoding="utf-8"?>
-<ds:datastoreItem xmlns:ds="http://schemas.openxmlformats.org/officeDocument/2006/customXml" ds:itemID="{A0C6F656-5709-43CF-8508-EAE38EBB694F}">
+<ds:datastoreItem xmlns:ds="http://schemas.openxmlformats.org/officeDocument/2006/customXml" ds:itemID="{568CB623-2DDD-49F8-80EA-D301D8D3267C}">
   <ds:schemaRefs>
     <ds:schemaRef ds:uri="http://schemas.openxmlformats.org/officeDocument/2006/bibliography"/>
   </ds:schemaRefs>

</xml_diff>